<commit_message>
Need to work on the edge and test cases
</commit_message>
<xml_diff>
--- a/src/main/resources/Java Assessment.docx
+++ b/src/main/resources/Java Assessment.docx
@@ -251,16 +251,16 @@
         <w:spacing w:after="0" w:line="240" w:lineRule="auto"/>
         <w:rPr>
           <w:rFonts w:eastAsia="Times New Roman" w:cstheme="minorHAnsi"/>
-          <w:color w:val="FF0000"/>
-          <w:sz w:val="24"/>
-          <w:szCs w:val="24"/>
-          <w:lang w:eastAsia="en-ZA"/>
-        </w:rPr>
-      </w:pPr>
-      <w:r>
-        <w:rPr>
-          <w:rFonts w:eastAsia="Times New Roman" w:cstheme="minorHAnsi"/>
-          <w:color w:val="FF0000"/>
+          <w:color w:val="00B050"/>
+          <w:sz w:val="24"/>
+          <w:szCs w:val="24"/>
+          <w:lang w:eastAsia="en-ZA"/>
+        </w:rPr>
+      </w:pPr>
+      <w:r>
+        <w:rPr>
+          <w:rFonts w:eastAsia="Times New Roman" w:cstheme="minorHAnsi"/>
+          <w:color w:val="00B050"/>
           <w:sz w:val="24"/>
           <w:szCs w:val="24"/>
           <w:lang w:eastAsia="en-ZA"/>
@@ -270,7 +270,7 @@
       <w:r>
         <w:rPr>
           <w:rFonts w:eastAsia="Times New Roman" w:cstheme="minorHAnsi"/>
-          <w:color w:val="FF0000"/>
+          <w:color w:val="00B050"/>
           <w:sz w:val="24"/>
           <w:szCs w:val="24"/>
           <w:lang w:eastAsia="en-ZA"/>
@@ -280,7 +280,7 @@
       <w:r>
         <w:rPr>
           <w:rFonts w:eastAsia="Times New Roman" w:cstheme="minorHAnsi"/>
-          <w:color w:val="FF0000"/>
+          <w:color w:val="00B050"/>
           <w:sz w:val="24"/>
           <w:szCs w:val="24"/>
           <w:lang w:eastAsia="en-ZA"/>
@@ -380,7 +380,7 @@
           <w:szCs w:val="24"/>
           <w:lang w:eastAsia="en-ZA"/>
         </w:rPr>
-        <w:t xml:space="preserve">He also read up on some spring boot documents and mentioned to save time you only need to use one controller and service and promises he'll give you time afterwards to fix the inevitable tech </w:t>
+        <w:t xml:space="preserve">He also read up on some spring boot documents and mentioned to save time you only need to use </w:t>
       </w:r>
       <w:r>
         <w:rPr>
@@ -390,8 +390,17 @@
           <w:szCs w:val="24"/>
           <w:lang w:eastAsia="en-ZA"/>
         </w:rPr>
-        <w:br/>
-        <w:t>debt.</w:t>
+        <w:t>ONE CONTROLLER AND SERVICE</w:t>
+      </w:r>
+      <w:r>
+        <w:rPr>
+          <w:rFonts w:eastAsia="Times New Roman" w:cstheme="minorHAnsi"/>
+          <w:color w:val="00B050"/>
+          <w:sz w:val="24"/>
+          <w:szCs w:val="24"/>
+          <w:lang w:eastAsia="en-ZA"/>
+        </w:rPr>
+        <w:t xml:space="preserve"> and promises he'll give you time afterwards to fix the inevitable tech debt.</w:t>
       </w:r>
       <w:r>
         <w:rPr>
@@ -436,15 +445,16 @@
         <w:spacing w:after="0" w:line="240" w:lineRule="auto"/>
         <w:rPr>
           <w:rFonts w:eastAsia="Times New Roman" w:cstheme="minorHAnsi"/>
-          <w:sz w:val="24"/>
-          <w:szCs w:val="24"/>
-          <w:lang w:eastAsia="en-ZA"/>
-        </w:rPr>
-      </w:pPr>
-      <w:r>
-        <w:rPr>
-          <w:rFonts w:eastAsia="Times New Roman" w:cstheme="minorHAnsi"/>
-          <w:color w:val="FF0000"/>
+          <w:color w:val="00B050"/>
+          <w:sz w:val="24"/>
+          <w:szCs w:val="24"/>
+          <w:lang w:eastAsia="en-ZA"/>
+        </w:rPr>
+      </w:pPr>
+      <w:r>
+        <w:rPr>
+          <w:rFonts w:eastAsia="Times New Roman" w:cstheme="minorHAnsi"/>
+          <w:color w:val="00B050"/>
           <w:sz w:val="24"/>
           <w:szCs w:val="24"/>
           <w:lang w:eastAsia="en-ZA"/>
@@ -496,15 +506,16 @@
         <w:spacing w:after="0" w:line="240" w:lineRule="auto"/>
         <w:rPr>
           <w:rFonts w:eastAsia="Times New Roman" w:cstheme="minorHAnsi"/>
-          <w:sz w:val="24"/>
-          <w:szCs w:val="24"/>
-          <w:lang w:eastAsia="en-ZA"/>
-        </w:rPr>
-      </w:pPr>
-      <w:r>
-        <w:rPr>
-          <w:rFonts w:eastAsia="Times New Roman" w:cstheme="minorHAnsi"/>
-          <w:color w:val="FF0000"/>
+          <w:color w:val="00B050"/>
+          <w:sz w:val="24"/>
+          <w:szCs w:val="24"/>
+          <w:lang w:eastAsia="en-ZA"/>
+        </w:rPr>
+      </w:pPr>
+      <w:r>
+        <w:rPr>
+          <w:rFonts w:eastAsia="Times New Roman" w:cstheme="minorHAnsi"/>
+          <w:color w:val="00B050"/>
           <w:sz w:val="24"/>
           <w:szCs w:val="24"/>
           <w:lang w:eastAsia="en-ZA"/>
@@ -515,7 +526,7 @@
       <w:r>
         <w:rPr>
           <w:rFonts w:eastAsia="Times New Roman" w:cstheme="minorHAnsi"/>
-          <w:color w:val="FF0000"/>
+          <w:color w:val="00B050"/>
           <w:sz w:val="24"/>
           <w:szCs w:val="24"/>
           <w:lang w:eastAsia="en-ZA"/>
@@ -526,7 +537,7 @@
       <w:r>
         <w:rPr>
           <w:rFonts w:eastAsia="Times New Roman" w:cstheme="minorHAnsi"/>
-          <w:color w:val="FF0000"/>
+          <w:color w:val="00B050"/>
           <w:sz w:val="24"/>
           <w:szCs w:val="24"/>
           <w:lang w:eastAsia="en-ZA"/>
@@ -537,7 +548,7 @@
       <w:r>
         <w:rPr>
           <w:rFonts w:eastAsia="Times New Roman" w:cstheme="minorHAnsi"/>
-          <w:color w:val="FF0000"/>
+          <w:color w:val="00B050"/>
           <w:sz w:val="24"/>
           <w:szCs w:val="24"/>
           <w:lang w:eastAsia="en-ZA"/>
@@ -557,19 +568,20 @@
         <w:spacing w:after="0" w:line="240" w:lineRule="auto"/>
         <w:rPr>
           <w:rFonts w:eastAsia="Times New Roman" w:cstheme="minorHAnsi"/>
-          <w:sz w:val="24"/>
-          <w:szCs w:val="24"/>
-          <w:lang w:eastAsia="en-ZA"/>
-        </w:rPr>
-      </w:pPr>
-      <w:r>
-        <w:rPr>
-          <w:rFonts w:eastAsia="Times New Roman" w:cstheme="minorHAnsi"/>
           <w:color w:val="FF0000"/>
           <w:sz w:val="24"/>
           <w:szCs w:val="24"/>
           <w:lang w:eastAsia="en-ZA"/>
         </w:rPr>
+      </w:pPr>
+      <w:r>
+        <w:rPr>
+          <w:rFonts w:eastAsia="Times New Roman" w:cstheme="minorHAnsi"/>
+          <w:color w:val="FF0000"/>
+          <w:sz w:val="24"/>
+          <w:szCs w:val="24"/>
+          <w:lang w:eastAsia="en-ZA"/>
+        </w:rPr>
         <w:t xml:space="preserve">Invalid </w:t>
       </w:r>
       <w:proofErr w:type="spellStart"/>
@@ -602,202 +614,6 @@
           <w:lang w:eastAsia="en-ZA"/>
         </w:rPr>
         <w:br/>
-        <w:t xml:space="preserve"> </w:t>
-      </w:r>
-      <w:r>
-        <w:rPr>
-          <w:rFonts w:eastAsia="Times New Roman" w:cstheme="minorHAnsi"/>
-          <w:sz w:val="24"/>
-          <w:szCs w:val="24"/>
-          <w:lang w:eastAsia="en-ZA"/>
-        </w:rPr>
-        <w:br/>
-      </w:r>
-      <w:r>
-        <w:rPr>
-          <w:rFonts w:eastAsia="Times New Roman" w:cstheme="minorHAnsi"/>
-          <w:sz w:val="24"/>
-          <w:szCs w:val="24"/>
-          <w:u w:val="single"/>
-          <w:lang w:eastAsia="en-ZA"/>
-        </w:rPr>
-        <w:t xml:space="preserve">Request </w:t>
-      </w:r>
-      <w:r>
-        <w:rPr>
-          <w:rFonts w:eastAsia="Times New Roman" w:cstheme="minorHAnsi"/>
-          <w:sz w:val="24"/>
-          <w:szCs w:val="24"/>
-          <w:lang w:eastAsia="en-ZA"/>
-        </w:rPr>
-        <w:br/>
-      </w:r>
-      <w:r>
-        <w:rPr>
-          <w:rFonts w:eastAsia="Times New Roman" w:cstheme="minorHAnsi"/>
-          <w:sz w:val="24"/>
-          <w:szCs w:val="24"/>
-          <w:lang w:eastAsia="en-ZA"/>
-        </w:rPr>
-        <w:br/>
-        <w:t xml:space="preserve">Parameter Location Value Description </w:t>
-      </w:r>
-      <w:r>
-        <w:rPr>
-          <w:rFonts w:eastAsia="Times New Roman" w:cstheme="minorHAnsi"/>
-          <w:sz w:val="24"/>
-          <w:szCs w:val="24"/>
-          <w:lang w:eastAsia="en-ZA"/>
-        </w:rPr>
-        <w:br/>
-      </w:r>
-      <w:proofErr w:type="spellStart"/>
-      <w:r>
-        <w:rPr>
-          <w:rFonts w:eastAsia="Times New Roman" w:cstheme="minorHAnsi"/>
-          <w:sz w:val="24"/>
-          <w:szCs w:val="24"/>
-          <w:lang w:eastAsia="en-ZA"/>
-        </w:rPr>
-        <w:t>playerId</w:t>
-      </w:r>
-      <w:proofErr w:type="spellEnd"/>
-      <w:r>
-        <w:rPr>
-          <w:rFonts w:eastAsia="Times New Roman" w:cstheme="minorHAnsi"/>
-          <w:sz w:val="24"/>
-          <w:szCs w:val="24"/>
-          <w:lang w:eastAsia="en-ZA"/>
-        </w:rPr>
-        <w:t xml:space="preserve"> path integer The player’s id </w:t>
-      </w:r>
-      <w:r>
-        <w:rPr>
-          <w:rFonts w:eastAsia="Times New Roman" w:cstheme="minorHAnsi"/>
-          <w:sz w:val="24"/>
-          <w:szCs w:val="24"/>
-          <w:lang w:eastAsia="en-ZA"/>
-        </w:rPr>
-        <w:br/>
-        <w:t xml:space="preserve"> </w:t>
-      </w:r>
-      <w:r>
-        <w:rPr>
-          <w:rFonts w:eastAsia="Times New Roman" w:cstheme="minorHAnsi"/>
-          <w:sz w:val="24"/>
-          <w:szCs w:val="24"/>
-          <w:lang w:eastAsia="en-ZA"/>
-        </w:rPr>
-        <w:br/>
-      </w:r>
-      <w:r>
-        <w:rPr>
-          <w:rFonts w:eastAsia="Times New Roman" w:cstheme="minorHAnsi"/>
-          <w:sz w:val="24"/>
-          <w:szCs w:val="24"/>
-          <w:u w:val="single"/>
-          <w:lang w:eastAsia="en-ZA"/>
-        </w:rPr>
-        <w:t xml:space="preserve">Response </w:t>
-      </w:r>
-      <w:r>
-        <w:rPr>
-          <w:rFonts w:eastAsia="Times New Roman" w:cstheme="minorHAnsi"/>
-          <w:sz w:val="24"/>
-          <w:szCs w:val="24"/>
-          <w:lang w:eastAsia="en-ZA"/>
-        </w:rPr>
-        <w:br/>
-        <w:t xml:space="preserve"> </w:t>
-      </w:r>
-      <w:r>
-        <w:rPr>
-          <w:rFonts w:eastAsia="Times New Roman" w:cstheme="minorHAnsi"/>
-          <w:sz w:val="24"/>
-          <w:szCs w:val="24"/>
-          <w:lang w:eastAsia="en-ZA"/>
-        </w:rPr>
-        <w:br/>
-        <w:t xml:space="preserve">Parameter Value Description </w:t>
-      </w:r>
-      <w:r>
-        <w:rPr>
-          <w:rFonts w:eastAsia="Times New Roman" w:cstheme="minorHAnsi"/>
-          <w:sz w:val="24"/>
-          <w:szCs w:val="24"/>
-          <w:lang w:eastAsia="en-ZA"/>
-        </w:rPr>
-        <w:br/>
-      </w:r>
-      <w:proofErr w:type="spellStart"/>
-      <w:r>
-        <w:rPr>
-          <w:rFonts w:eastAsia="Times New Roman" w:cstheme="minorHAnsi"/>
-          <w:sz w:val="24"/>
-          <w:szCs w:val="24"/>
-          <w:lang w:eastAsia="en-ZA"/>
-        </w:rPr>
-        <w:t>playerId</w:t>
-      </w:r>
-      <w:proofErr w:type="spellEnd"/>
-      <w:r>
-        <w:rPr>
-          <w:rFonts w:eastAsia="Times New Roman" w:cstheme="minorHAnsi"/>
-          <w:sz w:val="24"/>
-          <w:szCs w:val="24"/>
-          <w:lang w:eastAsia="en-ZA"/>
-        </w:rPr>
-        <w:t xml:space="preserve"> integer The player’s id </w:t>
-      </w:r>
-      <w:r>
-        <w:rPr>
-          <w:rFonts w:eastAsia="Times New Roman" w:cstheme="minorHAnsi"/>
-          <w:sz w:val="24"/>
-          <w:szCs w:val="24"/>
-          <w:lang w:eastAsia="en-ZA"/>
-        </w:rPr>
-        <w:br/>
-      </w:r>
-      <w:r>
-        <w:rPr>
-          <w:rFonts w:eastAsia="Times New Roman" w:cstheme="minorHAnsi"/>
-          <w:sz w:val="24"/>
-          <w:szCs w:val="24"/>
-          <w:lang w:eastAsia="en-ZA"/>
-        </w:rPr>
-        <w:lastRenderedPageBreak/>
-        <w:t xml:space="preserve">balance currency The current balance </w:t>
-      </w:r>
-      <w:r>
-        <w:rPr>
-          <w:rFonts w:eastAsia="Times New Roman" w:cstheme="minorHAnsi"/>
-          <w:sz w:val="24"/>
-          <w:szCs w:val="24"/>
-          <w:lang w:eastAsia="en-ZA"/>
-        </w:rPr>
-        <w:br/>
-        <w:t xml:space="preserve">of the player </w:t>
-      </w:r>
-      <w:r>
-        <w:rPr>
-          <w:rFonts w:eastAsia="Times New Roman" w:cstheme="minorHAnsi"/>
-          <w:color w:val="FF0000"/>
-          <w:sz w:val="24"/>
-          <w:szCs w:val="24"/>
-          <w:lang w:eastAsia="en-ZA"/>
-        </w:rPr>
-        <w:br/>
-        <w:t xml:space="preserve"> </w:t>
-      </w:r>
-      <w:r>
-        <w:rPr>
-          <w:rFonts w:eastAsia="Times New Roman" w:cstheme="minorHAnsi"/>
-          <w:sz w:val="24"/>
-          <w:szCs w:val="24"/>
-          <w:lang w:eastAsia="en-ZA"/>
-        </w:rPr>
-        <w:br/>
-        <w:t xml:space="preserve">  </w:t>
       </w:r>
     </w:p>
     <w:p>
@@ -806,664 +622,33 @@
         <w:spacing w:after="0" w:line="240" w:lineRule="auto"/>
         <w:rPr>
           <w:rFonts w:eastAsia="Times New Roman" w:cstheme="minorHAnsi"/>
-          <w:color w:val="FF0000"/>
-          <w:sz w:val="24"/>
-          <w:szCs w:val="24"/>
-          <w:lang w:eastAsia="en-ZA"/>
-        </w:rPr>
-      </w:pPr>
-      <w:r>
-        <w:rPr>
-          <w:rFonts w:eastAsia="Times New Roman" w:cstheme="minorHAnsi"/>
-          <w:color w:val="FF0000"/>
-          <w:sz w:val="24"/>
-          <w:szCs w:val="24"/>
-          <w:lang w:eastAsia="en-ZA"/>
-        </w:rPr>
-        <w:t xml:space="preserve">Update Balance </w:t>
-      </w:r>
-    </w:p>
-    <w:p>
-      <w:pPr>
-        <w:pStyle w:val="ListParagraph"/>
-        <w:numPr>
-          <w:ilvl w:val="0"/>
-          <w:numId w:val="5"/>
-        </w:numPr>
-        <w:shd w:val="clear" w:color="auto" w:fill="FFFFFF"/>
-        <w:spacing w:after="0" w:line="240" w:lineRule="auto"/>
-        <w:rPr>
-          <w:rFonts w:eastAsia="Times New Roman" w:cstheme="minorHAnsi"/>
-          <w:sz w:val="24"/>
-          <w:szCs w:val="24"/>
-          <w:lang w:eastAsia="en-ZA"/>
-        </w:rPr>
-      </w:pPr>
-      <w:r>
-        <w:rPr>
-          <w:rFonts w:eastAsia="Times New Roman" w:cstheme="minorHAnsi"/>
-          <w:color w:val="FF0000"/>
-          <w:sz w:val="24"/>
-          <w:szCs w:val="24"/>
-          <w:lang w:eastAsia="en-ZA"/>
-        </w:rPr>
-        <w:t>POST /player/{</w:t>
-      </w:r>
-      <w:proofErr w:type="spellStart"/>
-      <w:r>
-        <w:rPr>
-          <w:rFonts w:eastAsia="Times New Roman" w:cstheme="minorHAnsi"/>
-          <w:color w:val="FF0000"/>
-          <w:sz w:val="24"/>
-          <w:szCs w:val="24"/>
-          <w:lang w:eastAsia="en-ZA"/>
-        </w:rPr>
-        <w:t>playerid</w:t>
-      </w:r>
-      <w:proofErr w:type="spellEnd"/>
-      <w:r>
-        <w:rPr>
-          <w:rFonts w:eastAsia="Times New Roman" w:cstheme="minorHAnsi"/>
-          <w:color w:val="FF0000"/>
-          <w:sz w:val="24"/>
-          <w:szCs w:val="24"/>
-          <w:lang w:eastAsia="en-ZA"/>
-        </w:rPr>
-        <w:t>}/balance/</w:t>
-      </w:r>
-      <w:r>
-        <w:rPr>
-          <w:rFonts w:eastAsia="Times New Roman" w:cstheme="minorHAnsi"/>
-          <w:color w:val="FF0000"/>
-          <w:sz w:val="24"/>
-          <w:szCs w:val="24"/>
-          <w:lang w:eastAsia="en-ZA"/>
-        </w:rPr>
-        <w:t>update</w:t>
-      </w:r>
-    </w:p>
-    <w:p>
-      <w:pPr>
-        <w:pStyle w:val="ListParagraph"/>
-        <w:numPr>
-          <w:ilvl w:val="0"/>
-          <w:numId w:val="5"/>
-        </w:numPr>
-        <w:shd w:val="clear" w:color="auto" w:fill="FFFFFF"/>
-        <w:spacing w:after="0" w:line="240" w:lineRule="auto"/>
-        <w:rPr>
-          <w:rFonts w:eastAsia="Times New Roman" w:cstheme="minorHAnsi"/>
-          <w:color w:val="FF0000"/>
-          <w:sz w:val="24"/>
-          <w:szCs w:val="24"/>
-          <w:lang w:eastAsia="en-ZA"/>
-        </w:rPr>
-      </w:pPr>
-      <w:r>
-        <w:rPr>
-          <w:rFonts w:eastAsia="Times New Roman" w:cstheme="minorHAnsi"/>
-          <w:color w:val="FF0000"/>
-          <w:sz w:val="24"/>
-          <w:szCs w:val="24"/>
-          <w:lang w:eastAsia="en-ZA"/>
-        </w:rPr>
-        <w:t xml:space="preserve">Invalid </w:t>
-      </w:r>
-      <w:proofErr w:type="spellStart"/>
-      <w:r>
-        <w:rPr>
-          <w:rFonts w:eastAsia="Times New Roman" w:cstheme="minorHAnsi"/>
-          <w:color w:val="FF0000"/>
-          <w:sz w:val="24"/>
-          <w:szCs w:val="24"/>
-          <w:lang w:eastAsia="en-ZA"/>
-        </w:rPr>
-        <w:t>playerId</w:t>
-      </w:r>
-      <w:proofErr w:type="spellEnd"/>
-      <w:r>
-        <w:rPr>
-          <w:rFonts w:eastAsia="Times New Roman" w:cstheme="minorHAnsi"/>
-          <w:color w:val="FF0000"/>
-          <w:sz w:val="24"/>
-          <w:szCs w:val="24"/>
-          <w:lang w:eastAsia="en-ZA"/>
-        </w:rPr>
-        <w:t xml:space="preserve"> should be seen as a bad request (HTTP 400)</w:t>
-      </w:r>
-    </w:p>
-    <w:p>
-      <w:pPr>
-        <w:pStyle w:val="ListParagraph"/>
-        <w:numPr>
-          <w:ilvl w:val="0"/>
-          <w:numId w:val="5"/>
-        </w:numPr>
-        <w:shd w:val="clear" w:color="auto" w:fill="FFFFFF"/>
-        <w:spacing w:after="0" w:line="240" w:lineRule="auto"/>
-        <w:rPr>
-          <w:rFonts w:eastAsia="Times New Roman" w:cstheme="minorHAnsi"/>
-          <w:color w:val="FF0000"/>
-          <w:sz w:val="24"/>
-          <w:szCs w:val="24"/>
-          <w:lang w:eastAsia="en-ZA"/>
-        </w:rPr>
-      </w:pPr>
-      <w:r>
-        <w:rPr>
-          <w:rFonts w:eastAsia="Times New Roman" w:cstheme="minorHAnsi"/>
-          <w:color w:val="FF0000"/>
-          <w:sz w:val="24"/>
-          <w:szCs w:val="24"/>
-          <w:lang w:eastAsia="en-ZA"/>
-        </w:rPr>
-        <w:t>Negative amounts should be seen as a bad request (HTTP 400)</w:t>
-      </w:r>
-    </w:p>
-    <w:p>
-      <w:pPr>
-        <w:pStyle w:val="ListParagraph"/>
-        <w:numPr>
-          <w:ilvl w:val="0"/>
-          <w:numId w:val="5"/>
-        </w:numPr>
-        <w:shd w:val="clear" w:color="auto" w:fill="FFFFFF"/>
-        <w:spacing w:after="0" w:line="240" w:lineRule="auto"/>
-        <w:rPr>
-          <w:rFonts w:eastAsia="Times New Roman" w:cstheme="minorHAnsi"/>
-          <w:sz w:val="24"/>
-          <w:szCs w:val="24"/>
-          <w:lang w:eastAsia="en-ZA"/>
-        </w:rPr>
-      </w:pPr>
-      <w:r>
-        <w:rPr>
-          <w:rFonts w:eastAsia="Times New Roman" w:cstheme="minorHAnsi"/>
-          <w:color w:val="FF0000"/>
-          <w:sz w:val="24"/>
-          <w:szCs w:val="24"/>
-          <w:lang w:eastAsia="en-ZA"/>
-        </w:rPr>
-        <w:t xml:space="preserve">Wager greater than current balance should be seen as a Teapot (HTTP 418)  </w:t>
-      </w:r>
-      <w:r>
-        <w:rPr>
-          <w:rFonts w:eastAsia="Times New Roman" w:cstheme="minorHAnsi"/>
-          <w:sz w:val="24"/>
-          <w:szCs w:val="24"/>
-          <w:lang w:eastAsia="en-ZA"/>
-        </w:rPr>
-        <w:br/>
-        <w:t xml:space="preserve"> </w:t>
-      </w:r>
-      <w:r>
-        <w:rPr>
-          <w:rFonts w:eastAsia="Times New Roman" w:cstheme="minorHAnsi"/>
-          <w:sz w:val="24"/>
-          <w:szCs w:val="24"/>
-          <w:lang w:eastAsia="en-ZA"/>
-        </w:rPr>
-        <w:br/>
-      </w:r>
-      <w:r>
-        <w:rPr>
-          <w:rFonts w:eastAsia="Times New Roman" w:cstheme="minorHAnsi"/>
-          <w:sz w:val="24"/>
-          <w:szCs w:val="24"/>
-          <w:u w:val="single"/>
-          <w:lang w:eastAsia="en-ZA"/>
-        </w:rPr>
-        <w:t xml:space="preserve">Request </w:t>
-      </w:r>
-      <w:r>
-        <w:rPr>
-          <w:rFonts w:eastAsia="Times New Roman" w:cstheme="minorHAnsi"/>
-          <w:sz w:val="24"/>
-          <w:szCs w:val="24"/>
-          <w:lang w:eastAsia="en-ZA"/>
-        </w:rPr>
-        <w:br/>
-        <w:t xml:space="preserve"> </w:t>
-      </w:r>
-      <w:r>
-        <w:rPr>
-          <w:rFonts w:eastAsia="Times New Roman" w:cstheme="minorHAnsi"/>
-          <w:sz w:val="24"/>
-          <w:szCs w:val="24"/>
-          <w:lang w:eastAsia="en-ZA"/>
-        </w:rPr>
-        <w:br/>
-      </w:r>
-      <w:r>
-        <w:rPr>
-          <w:rFonts w:eastAsia="Times New Roman" w:cstheme="minorHAnsi"/>
-          <w:b/>
-          <w:bCs/>
-          <w:sz w:val="24"/>
-          <w:szCs w:val="24"/>
-          <w:lang w:eastAsia="en-ZA"/>
-        </w:rPr>
-        <w:t xml:space="preserve">Parameter </w:t>
-      </w:r>
-      <w:r>
-        <w:rPr>
-          <w:rFonts w:eastAsia="Times New Roman" w:cstheme="minorHAnsi"/>
-          <w:b/>
-          <w:bCs/>
-          <w:sz w:val="24"/>
-          <w:szCs w:val="24"/>
-          <w:lang w:eastAsia="en-ZA"/>
-        </w:rPr>
-        <w:tab/>
-      </w:r>
-      <w:r>
-        <w:rPr>
-          <w:rFonts w:eastAsia="Times New Roman" w:cstheme="minorHAnsi"/>
-          <w:b/>
-          <w:bCs/>
-          <w:sz w:val="24"/>
-          <w:szCs w:val="24"/>
-          <w:lang w:eastAsia="en-ZA"/>
-        </w:rPr>
-        <w:tab/>
-      </w:r>
-      <w:r>
-        <w:rPr>
-          <w:rFonts w:eastAsia="Times New Roman" w:cstheme="minorHAnsi"/>
-          <w:b/>
-          <w:bCs/>
-          <w:sz w:val="24"/>
-          <w:szCs w:val="24"/>
-          <w:lang w:eastAsia="en-ZA"/>
-        </w:rPr>
-        <w:t xml:space="preserve">Location </w:t>
-      </w:r>
-      <w:r>
-        <w:rPr>
-          <w:rFonts w:eastAsia="Times New Roman" w:cstheme="minorHAnsi"/>
-          <w:b/>
-          <w:bCs/>
-          <w:sz w:val="24"/>
-          <w:szCs w:val="24"/>
-          <w:lang w:eastAsia="en-ZA"/>
-        </w:rPr>
-        <w:tab/>
-      </w:r>
-      <w:r>
-        <w:rPr>
-          <w:rFonts w:eastAsia="Times New Roman" w:cstheme="minorHAnsi"/>
-          <w:b/>
-          <w:bCs/>
-          <w:sz w:val="24"/>
-          <w:szCs w:val="24"/>
-          <w:lang w:eastAsia="en-ZA"/>
-        </w:rPr>
-        <w:tab/>
-      </w:r>
-      <w:r>
-        <w:rPr>
-          <w:rFonts w:eastAsia="Times New Roman" w:cstheme="minorHAnsi"/>
-          <w:b/>
-          <w:bCs/>
-          <w:sz w:val="24"/>
-          <w:szCs w:val="24"/>
-          <w:lang w:eastAsia="en-ZA"/>
-        </w:rPr>
-        <w:t xml:space="preserve">Value </w:t>
-      </w:r>
-      <w:r>
-        <w:rPr>
-          <w:rFonts w:eastAsia="Times New Roman" w:cstheme="minorHAnsi"/>
-          <w:b/>
-          <w:bCs/>
-          <w:sz w:val="24"/>
-          <w:szCs w:val="24"/>
-          <w:lang w:eastAsia="en-ZA"/>
-        </w:rPr>
-        <w:tab/>
-      </w:r>
-      <w:r>
-        <w:rPr>
-          <w:rFonts w:eastAsia="Times New Roman" w:cstheme="minorHAnsi"/>
-          <w:b/>
-          <w:bCs/>
-          <w:sz w:val="24"/>
-          <w:szCs w:val="24"/>
-          <w:lang w:eastAsia="en-ZA"/>
-        </w:rPr>
-        <w:tab/>
-      </w:r>
-      <w:r>
-        <w:rPr>
-          <w:rFonts w:eastAsia="Times New Roman" w:cstheme="minorHAnsi"/>
-          <w:b/>
-          <w:bCs/>
-          <w:sz w:val="24"/>
-          <w:szCs w:val="24"/>
-          <w:lang w:eastAsia="en-ZA"/>
-        </w:rPr>
-        <w:tab/>
-      </w:r>
-      <w:r>
-        <w:rPr>
-          <w:rFonts w:eastAsia="Times New Roman" w:cstheme="minorHAnsi"/>
-          <w:b/>
-          <w:bCs/>
-          <w:sz w:val="24"/>
-          <w:szCs w:val="24"/>
-          <w:lang w:eastAsia="en-ZA"/>
-        </w:rPr>
-        <w:t>Description</w:t>
-      </w:r>
-      <w:r>
-        <w:rPr>
-          <w:rFonts w:eastAsia="Times New Roman" w:cstheme="minorHAnsi"/>
-          <w:sz w:val="24"/>
-          <w:szCs w:val="24"/>
-          <w:lang w:eastAsia="en-ZA"/>
-        </w:rPr>
-        <w:t xml:space="preserve"> </w:t>
-      </w:r>
-      <w:r>
-        <w:rPr>
-          <w:rFonts w:eastAsia="Times New Roman" w:cstheme="minorHAnsi"/>
-          <w:sz w:val="24"/>
-          <w:szCs w:val="24"/>
-          <w:lang w:eastAsia="en-ZA"/>
-        </w:rPr>
-        <w:br/>
-      </w:r>
-      <w:proofErr w:type="spellStart"/>
-      <w:r>
-        <w:rPr>
-          <w:rFonts w:eastAsia="Times New Roman" w:cstheme="minorHAnsi"/>
-          <w:b/>
-          <w:bCs/>
-          <w:sz w:val="24"/>
-          <w:szCs w:val="24"/>
-          <w:lang w:eastAsia="en-ZA"/>
-        </w:rPr>
-        <w:t>playerId</w:t>
-      </w:r>
-      <w:proofErr w:type="spellEnd"/>
-      <w:r>
-        <w:rPr>
-          <w:rFonts w:eastAsia="Times New Roman" w:cstheme="minorHAnsi"/>
-          <w:sz w:val="24"/>
-          <w:szCs w:val="24"/>
-          <w:lang w:eastAsia="en-ZA"/>
-        </w:rPr>
-        <w:t xml:space="preserve"> </w:t>
-      </w:r>
-      <w:r>
-        <w:rPr>
-          <w:rFonts w:eastAsia="Times New Roman" w:cstheme="minorHAnsi"/>
-          <w:sz w:val="24"/>
-          <w:szCs w:val="24"/>
-          <w:lang w:eastAsia="en-ZA"/>
-        </w:rPr>
-        <w:tab/>
-      </w:r>
-      <w:r>
-        <w:rPr>
-          <w:rFonts w:eastAsia="Times New Roman" w:cstheme="minorHAnsi"/>
-          <w:sz w:val="24"/>
-          <w:szCs w:val="24"/>
-          <w:lang w:eastAsia="en-ZA"/>
-        </w:rPr>
-        <w:tab/>
-      </w:r>
-      <w:r>
-        <w:rPr>
-          <w:rFonts w:eastAsia="Times New Roman" w:cstheme="minorHAnsi"/>
-          <w:sz w:val="24"/>
-          <w:szCs w:val="24"/>
-          <w:lang w:eastAsia="en-ZA"/>
-        </w:rPr>
-        <w:t xml:space="preserve">path </w:t>
-      </w:r>
-      <w:r>
-        <w:rPr>
-          <w:rFonts w:eastAsia="Times New Roman" w:cstheme="minorHAnsi"/>
-          <w:sz w:val="24"/>
-          <w:szCs w:val="24"/>
-          <w:lang w:eastAsia="en-ZA"/>
-        </w:rPr>
-        <w:tab/>
-      </w:r>
-      <w:r>
-        <w:rPr>
-          <w:rFonts w:eastAsia="Times New Roman" w:cstheme="minorHAnsi"/>
-          <w:sz w:val="24"/>
-          <w:szCs w:val="24"/>
-          <w:lang w:eastAsia="en-ZA"/>
-        </w:rPr>
-        <w:tab/>
-      </w:r>
-      <w:r>
-        <w:rPr>
-          <w:rFonts w:eastAsia="Times New Roman" w:cstheme="minorHAnsi"/>
-          <w:sz w:val="24"/>
-          <w:szCs w:val="24"/>
-          <w:lang w:eastAsia="en-ZA"/>
-        </w:rPr>
-        <w:tab/>
-      </w:r>
-      <w:r>
-        <w:rPr>
-          <w:rFonts w:eastAsia="Times New Roman" w:cstheme="minorHAnsi"/>
-          <w:sz w:val="24"/>
-          <w:szCs w:val="24"/>
-          <w:lang w:eastAsia="en-ZA"/>
-        </w:rPr>
-        <w:t xml:space="preserve">integer </w:t>
-      </w:r>
-      <w:r>
-        <w:rPr>
-          <w:rFonts w:eastAsia="Times New Roman" w:cstheme="minorHAnsi"/>
-          <w:sz w:val="24"/>
-          <w:szCs w:val="24"/>
-          <w:lang w:eastAsia="en-ZA"/>
-        </w:rPr>
-        <w:tab/>
-      </w:r>
-      <w:r>
-        <w:rPr>
-          <w:rFonts w:eastAsia="Times New Roman" w:cstheme="minorHAnsi"/>
-          <w:sz w:val="24"/>
-          <w:szCs w:val="24"/>
-          <w:lang w:eastAsia="en-ZA"/>
-        </w:rPr>
-        <w:tab/>
-      </w:r>
-      <w:r>
-        <w:rPr>
-          <w:rFonts w:eastAsia="Times New Roman" w:cstheme="minorHAnsi"/>
-          <w:sz w:val="24"/>
-          <w:szCs w:val="24"/>
-          <w:lang w:eastAsia="en-ZA"/>
-        </w:rPr>
-        <w:t xml:space="preserve">The player’s id </w:t>
-      </w:r>
-      <w:r>
-        <w:rPr>
-          <w:rFonts w:eastAsia="Times New Roman" w:cstheme="minorHAnsi"/>
-          <w:sz w:val="24"/>
-          <w:szCs w:val="24"/>
-          <w:lang w:eastAsia="en-ZA"/>
-        </w:rPr>
-        <w:br/>
-      </w:r>
-      <w:r>
-        <w:rPr>
-          <w:rFonts w:eastAsia="Times New Roman" w:cstheme="minorHAnsi"/>
-          <w:b/>
-          <w:bCs/>
-          <w:sz w:val="24"/>
-          <w:szCs w:val="24"/>
-          <w:lang w:eastAsia="en-ZA"/>
-        </w:rPr>
-        <w:t>amount</w:t>
-      </w:r>
-      <w:r>
-        <w:rPr>
-          <w:rFonts w:eastAsia="Times New Roman" w:cstheme="minorHAnsi"/>
-          <w:sz w:val="24"/>
-          <w:szCs w:val="24"/>
-          <w:lang w:eastAsia="en-ZA"/>
-        </w:rPr>
-        <w:t xml:space="preserve"> </w:t>
-      </w:r>
-      <w:r>
-        <w:rPr>
-          <w:rFonts w:eastAsia="Times New Roman" w:cstheme="minorHAnsi"/>
-          <w:sz w:val="24"/>
-          <w:szCs w:val="24"/>
-          <w:lang w:eastAsia="en-ZA"/>
-        </w:rPr>
-        <w:tab/>
-      </w:r>
-      <w:r>
-        <w:rPr>
-          <w:rFonts w:eastAsia="Times New Roman" w:cstheme="minorHAnsi"/>
-          <w:sz w:val="24"/>
-          <w:szCs w:val="24"/>
-          <w:lang w:eastAsia="en-ZA"/>
-        </w:rPr>
-        <w:tab/>
-      </w:r>
-      <w:r>
-        <w:rPr>
-          <w:rFonts w:eastAsia="Times New Roman" w:cstheme="minorHAnsi"/>
-          <w:sz w:val="24"/>
-          <w:szCs w:val="24"/>
-          <w:lang w:eastAsia="en-ZA"/>
-        </w:rPr>
-        <w:t xml:space="preserve">body currency (positive value) The financial value of the transaction that is taking </w:t>
-      </w:r>
-      <w:proofErr w:type="gramStart"/>
-      <w:r>
-        <w:rPr>
-          <w:rFonts w:eastAsia="Times New Roman" w:cstheme="minorHAnsi"/>
-          <w:sz w:val="24"/>
-          <w:szCs w:val="24"/>
-          <w:lang w:eastAsia="en-ZA"/>
-        </w:rPr>
-        <w:t>place</w:t>
-      </w:r>
-      <w:proofErr w:type="gramEnd"/>
-      <w:r>
-        <w:rPr>
-          <w:rFonts w:eastAsia="Times New Roman" w:cstheme="minorHAnsi"/>
-          <w:sz w:val="24"/>
-          <w:szCs w:val="24"/>
-          <w:lang w:eastAsia="en-ZA"/>
-        </w:rPr>
-        <w:t xml:space="preserve"> </w:t>
-      </w:r>
-    </w:p>
-    <w:p>
-      <w:pPr>
-        <w:pStyle w:val="ListParagraph"/>
-        <w:shd w:val="clear" w:color="auto" w:fill="FFFFFF"/>
-        <w:spacing w:after="0" w:line="240" w:lineRule="auto"/>
-        <w:rPr>
-          <w:rFonts w:eastAsia="Times New Roman" w:cstheme="minorHAnsi"/>
-          <w:sz w:val="24"/>
-          <w:szCs w:val="24"/>
-          <w:lang w:eastAsia="en-ZA"/>
-        </w:rPr>
-      </w:pPr>
-      <w:proofErr w:type="spellStart"/>
-      <w:r>
-        <w:rPr>
-          <w:rFonts w:eastAsia="Times New Roman" w:cstheme="minorHAnsi"/>
-          <w:b/>
-          <w:bCs/>
-          <w:sz w:val="24"/>
-          <w:szCs w:val="24"/>
-          <w:lang w:eastAsia="en-ZA"/>
-        </w:rPr>
-        <w:t>transactionType</w:t>
-      </w:r>
-      <w:proofErr w:type="spellEnd"/>
-      <w:r>
-        <w:rPr>
-          <w:rFonts w:eastAsia="Times New Roman" w:cstheme="minorHAnsi"/>
-          <w:sz w:val="24"/>
-          <w:szCs w:val="24"/>
-          <w:lang w:eastAsia="en-ZA"/>
-        </w:rPr>
-        <w:t xml:space="preserve"> </w:t>
-      </w:r>
-      <w:r>
-        <w:rPr>
-          <w:rFonts w:eastAsia="Times New Roman" w:cstheme="minorHAnsi"/>
-          <w:sz w:val="24"/>
-          <w:szCs w:val="24"/>
-          <w:lang w:eastAsia="en-ZA"/>
-        </w:rPr>
-        <w:tab/>
-      </w:r>
-      <w:r>
-        <w:rPr>
-          <w:rFonts w:eastAsia="Times New Roman" w:cstheme="minorHAnsi"/>
-          <w:sz w:val="24"/>
-          <w:szCs w:val="24"/>
-          <w:lang w:eastAsia="en-ZA"/>
-        </w:rPr>
-        <w:t xml:space="preserve">body static: WAGER WIN States whether the update should be seen as a wager or a win </w:t>
-      </w:r>
-      <w:r>
-        <w:rPr>
-          <w:rFonts w:eastAsia="Times New Roman" w:cstheme="minorHAnsi"/>
-          <w:sz w:val="24"/>
-          <w:szCs w:val="24"/>
-          <w:lang w:eastAsia="en-ZA"/>
-        </w:rPr>
-        <w:br/>
-        <w:t xml:space="preserve"> </w:t>
-      </w:r>
-    </w:p>
-    <w:p>
-      <w:pPr>
-        <w:shd w:val="clear" w:color="auto" w:fill="FFFFFF"/>
-        <w:spacing w:after="0" w:line="240" w:lineRule="auto"/>
-        <w:ind w:firstLine="720"/>
-        <w:rPr>
-          <w:rFonts w:cstheme="minorHAnsi"/>
-          <w:sz w:val="24"/>
-          <w:szCs w:val="24"/>
-          <w:u w:val="single"/>
-        </w:rPr>
-      </w:pPr>
-      <w:r>
-        <w:rPr>
-          <w:rFonts w:cstheme="minorHAnsi"/>
-          <w:sz w:val="24"/>
-          <w:szCs w:val="24"/>
-          <w:u w:val="single"/>
-        </w:rPr>
-        <w:t>Response</w:t>
-      </w:r>
-    </w:p>
-    <w:p>
-      <w:pPr>
-        <w:shd w:val="clear" w:color="auto" w:fill="FFFFFF"/>
-        <w:spacing w:after="0" w:line="240" w:lineRule="auto"/>
-        <w:rPr>
-          <w:rFonts w:eastAsia="Times New Roman" w:cstheme="minorHAnsi"/>
+          <w:sz w:val="24"/>
+          <w:szCs w:val="24"/>
+          <w:lang w:eastAsia="en-ZA"/>
+        </w:rPr>
+      </w:pPr>
+      <w:r>
+        <w:rPr>
           <w:i/>
           <w:iCs/>
-          <w:sz w:val="24"/>
-          <w:szCs w:val="24"/>
-          <w:lang w:eastAsia="en-ZA"/>
-        </w:rPr>
-      </w:pPr>
+          <w:sz w:val="23"/>
+          <w:szCs w:val="23"/>
+        </w:rPr>
+        <w:t>Request</w:t>
+      </w:r>
+      <w:r>
+        <w:rPr>
+          <w:rFonts w:eastAsia="Times New Roman" w:cstheme="minorHAnsi"/>
+          <w:sz w:val="24"/>
+          <w:szCs w:val="24"/>
+          <w:lang w:eastAsia="en-ZA"/>
+        </w:rPr>
+        <w:t xml:space="preserve"> </w:t>
+      </w:r>
     </w:p>
     <w:tbl>
       <w:tblPr>
-        <w:tblW w:w="10149" w:type="dxa"/>
+        <w:tblW w:w="9889" w:type="dxa"/>
         <w:tblInd w:w="-168" w:type="dxa"/>
         <w:tblBorders>
           <w:top w:val="none" w:sz="6" w:space="0" w:color="auto"/>
@@ -1475,17 +660,24 @@
         <w:tblLook w:val="0000" w:firstRow="0" w:lastRow="0" w:firstColumn="0" w:lastColumn="0" w:noHBand="0" w:noVBand="0"/>
       </w:tblPr>
       <w:tblGrid>
-        <w:gridCol w:w="3383"/>
-        <w:gridCol w:w="3383"/>
-        <w:gridCol w:w="3383"/>
+        <w:gridCol w:w="2043"/>
+        <w:gridCol w:w="2043"/>
+        <w:gridCol w:w="2043"/>
+        <w:gridCol w:w="3760"/>
       </w:tblGrid>
       <w:tr>
+        <w:tblPrEx>
+          <w:tblCellMar>
+            <w:top w:w="0" w:type="dxa"/>
+            <w:bottom w:w="0" w:type="dxa"/>
+          </w:tblCellMar>
+        </w:tblPrEx>
         <w:trPr>
-          <w:trHeight w:val="126"/>
+          <w:trHeight w:val="120"/>
         </w:trPr>
         <w:tc>
           <w:tcPr>
-            <w:tcW w:w="3383" w:type="dxa"/>
+            <w:tcW w:w="2043" w:type="dxa"/>
             <w:tcBorders>
               <w:top w:val="none" w:sz="6" w:space="0" w:color="auto"/>
               <w:bottom w:val="none" w:sz="6" w:space="0" w:color="auto"/>
@@ -1496,14 +688,16 @@
             <w:pPr>
               <w:pStyle w:val="Default"/>
               <w:rPr>
-                <w:rFonts w:asciiTheme="minorHAnsi" w:hAnsiTheme="minorHAnsi" w:cstheme="minorHAnsi"/>
-              </w:rPr>
-            </w:pPr>
-            <w:r>
-              <w:rPr>
-                <w:rFonts w:asciiTheme="minorHAnsi" w:hAnsiTheme="minorHAnsi" w:cstheme="minorHAnsi"/>
+                <w:sz w:val="23"/>
+                <w:szCs w:val="23"/>
+              </w:rPr>
+            </w:pPr>
+            <w:r>
+              <w:rPr>
                 <w:b/>
                 <w:bCs/>
+                <w:sz w:val="23"/>
+                <w:szCs w:val="23"/>
               </w:rPr>
               <w:t xml:space="preserve">Parameter </w:t>
             </w:r>
@@ -1511,7 +705,7 @@
         </w:tc>
         <w:tc>
           <w:tcPr>
-            <w:tcW w:w="3383" w:type="dxa"/>
+            <w:tcW w:w="2043" w:type="dxa"/>
             <w:tcBorders>
               <w:top w:val="none" w:sz="6" w:space="0" w:color="auto"/>
               <w:left w:val="none" w:sz="6" w:space="0" w:color="auto"/>
@@ -1523,40 +717,73 @@
             <w:pPr>
               <w:pStyle w:val="Default"/>
               <w:rPr>
-                <w:rFonts w:asciiTheme="minorHAnsi" w:hAnsiTheme="minorHAnsi" w:cstheme="minorHAnsi"/>
-              </w:rPr>
-            </w:pPr>
-            <w:r>
-              <w:rPr>
-                <w:rFonts w:asciiTheme="minorHAnsi" w:hAnsiTheme="minorHAnsi" w:cstheme="minorHAnsi"/>
+                <w:sz w:val="23"/>
+                <w:szCs w:val="23"/>
+              </w:rPr>
+            </w:pPr>
+            <w:r>
+              <w:rPr>
                 <w:b/>
                 <w:bCs/>
-              </w:rPr>
-              <w:t xml:space="preserve">Value </w:t>
-            </w:r>
-          </w:p>
-        </w:tc>
-        <w:tc>
-          <w:tcPr>
-            <w:tcW w:w="3383" w:type="dxa"/>
+                <w:sz w:val="23"/>
+                <w:szCs w:val="23"/>
+              </w:rPr>
+              <w:t xml:space="preserve">Location </w:t>
+            </w:r>
+          </w:p>
+        </w:tc>
+        <w:tc>
+          <w:tcPr>
+            <w:tcW w:w="2043" w:type="dxa"/>
             <w:tcBorders>
               <w:top w:val="none" w:sz="6" w:space="0" w:color="auto"/>
               <w:left w:val="none" w:sz="6" w:space="0" w:color="auto"/>
               <w:bottom w:val="none" w:sz="6" w:space="0" w:color="auto"/>
-            </w:tcBorders>
-          </w:tcPr>
-          <w:p>
-            <w:pPr>
-              <w:pStyle w:val="Default"/>
-              <w:rPr>
-                <w:rFonts w:asciiTheme="minorHAnsi" w:hAnsiTheme="minorHAnsi" w:cstheme="minorHAnsi"/>
-              </w:rPr>
-            </w:pPr>
-            <w:r>
-              <w:rPr>
-                <w:rFonts w:asciiTheme="minorHAnsi" w:hAnsiTheme="minorHAnsi" w:cstheme="minorHAnsi"/>
+              <w:right w:val="none" w:sz="6" w:space="0" w:color="auto"/>
+            </w:tcBorders>
+          </w:tcPr>
+          <w:p>
+            <w:pPr>
+              <w:pStyle w:val="Default"/>
+              <w:rPr>
+                <w:sz w:val="23"/>
+                <w:szCs w:val="23"/>
+              </w:rPr>
+            </w:pPr>
+            <w:r>
+              <w:rPr>
                 <w:b/>
                 <w:bCs/>
+                <w:sz w:val="23"/>
+                <w:szCs w:val="23"/>
+              </w:rPr>
+              <w:t xml:space="preserve">Value </w:t>
+            </w:r>
+          </w:p>
+        </w:tc>
+        <w:tc>
+          <w:tcPr>
+            <w:tcW w:w="3760" w:type="dxa"/>
+            <w:tcBorders>
+              <w:top w:val="none" w:sz="6" w:space="0" w:color="auto"/>
+              <w:left w:val="none" w:sz="6" w:space="0" w:color="auto"/>
+              <w:bottom w:val="none" w:sz="6" w:space="0" w:color="auto"/>
+            </w:tcBorders>
+          </w:tcPr>
+          <w:p>
+            <w:pPr>
+              <w:pStyle w:val="Default"/>
+              <w:rPr>
+                <w:sz w:val="23"/>
+                <w:szCs w:val="23"/>
+              </w:rPr>
+            </w:pPr>
+            <w:r>
+              <w:rPr>
+                <w:b/>
+                <w:bCs/>
+                <w:sz w:val="23"/>
+                <w:szCs w:val="23"/>
               </w:rPr>
               <w:t xml:space="preserve">Description </w:t>
             </w:r>
@@ -1564,12 +791,18 @@
         </w:tc>
       </w:tr>
       <w:tr>
+        <w:tblPrEx>
+          <w:tblCellMar>
+            <w:top w:w="0" w:type="dxa"/>
+            <w:bottom w:w="0" w:type="dxa"/>
+          </w:tblCellMar>
+        </w:tblPrEx>
         <w:trPr>
-          <w:trHeight w:val="435"/>
+          <w:trHeight w:val="120"/>
         </w:trPr>
         <w:tc>
           <w:tcPr>
-            <w:tcW w:w="3383" w:type="dxa"/>
+            <w:tcW w:w="2043" w:type="dxa"/>
             <w:tcBorders>
               <w:top w:val="none" w:sz="6" w:space="0" w:color="auto"/>
               <w:bottom w:val="none" w:sz="6" w:space="0" w:color="auto"/>
@@ -1580,24 +813,27 @@
             <w:pPr>
               <w:pStyle w:val="Default"/>
               <w:rPr>
-                <w:rFonts w:asciiTheme="minorHAnsi" w:hAnsiTheme="minorHAnsi" w:cstheme="minorHAnsi"/>
+                <w:sz w:val="23"/>
+                <w:szCs w:val="23"/>
               </w:rPr>
             </w:pPr>
             <w:proofErr w:type="spellStart"/>
             <w:r>
               <w:rPr>
-                <w:rFonts w:asciiTheme="minorHAnsi" w:hAnsiTheme="minorHAnsi" w:cstheme="minorHAnsi"/>
                 <w:b/>
                 <w:bCs/>
-              </w:rPr>
-              <w:t>transactionId</w:t>
+                <w:sz w:val="23"/>
+                <w:szCs w:val="23"/>
+              </w:rPr>
+              <w:t>playerId</w:t>
             </w:r>
             <w:proofErr w:type="spellEnd"/>
             <w:r>
               <w:rPr>
-                <w:rFonts w:asciiTheme="minorHAnsi" w:hAnsiTheme="minorHAnsi" w:cstheme="minorHAnsi"/>
                 <w:b/>
                 <w:bCs/>
+                <w:sz w:val="23"/>
+                <w:szCs w:val="23"/>
               </w:rPr>
               <w:t xml:space="preserve"> </w:t>
             </w:r>
@@ -1605,7 +841,7 @@
         </w:tc>
         <w:tc>
           <w:tcPr>
-            <w:tcW w:w="3383" w:type="dxa"/>
+            <w:tcW w:w="2043" w:type="dxa"/>
             <w:tcBorders>
               <w:top w:val="none" w:sz="6" w:space="0" w:color="auto"/>
               <w:left w:val="none" w:sz="6" w:space="0" w:color="auto"/>
@@ -1617,76 +853,26 @@
             <w:pPr>
               <w:pStyle w:val="Default"/>
               <w:rPr>
-                <w:rFonts w:asciiTheme="minorHAnsi" w:hAnsiTheme="minorHAnsi" w:cstheme="minorHAnsi"/>
-              </w:rPr>
-            </w:pPr>
-            <w:r>
-              <w:rPr>
-                <w:rFonts w:asciiTheme="minorHAnsi" w:hAnsiTheme="minorHAnsi" w:cstheme="minorHAnsi"/>
-              </w:rPr>
-              <w:t xml:space="preserve">big integer </w:t>
-            </w:r>
-          </w:p>
-        </w:tc>
-        <w:tc>
-          <w:tcPr>
-            <w:tcW w:w="3383" w:type="dxa"/>
+                <w:sz w:val="23"/>
+                <w:szCs w:val="23"/>
+              </w:rPr>
+            </w:pPr>
+            <w:r>
+              <w:rPr>
+                <w:sz w:val="23"/>
+                <w:szCs w:val="23"/>
+              </w:rPr>
+              <w:t xml:space="preserve">path </w:t>
+            </w:r>
+          </w:p>
+        </w:tc>
+        <w:tc>
+          <w:tcPr>
+            <w:tcW w:w="2043" w:type="dxa"/>
             <w:tcBorders>
               <w:top w:val="none" w:sz="6" w:space="0" w:color="auto"/>
               <w:left w:val="none" w:sz="6" w:space="0" w:color="auto"/>
               <w:bottom w:val="none" w:sz="6" w:space="0" w:color="auto"/>
-            </w:tcBorders>
-          </w:tcPr>
-          <w:p>
-            <w:pPr>
-              <w:pStyle w:val="Default"/>
-              <w:rPr>
-                <w:rFonts w:asciiTheme="minorHAnsi" w:hAnsiTheme="minorHAnsi" w:cstheme="minorHAnsi"/>
-              </w:rPr>
-            </w:pPr>
-            <w:r>
-              <w:rPr>
-                <w:rFonts w:asciiTheme="minorHAnsi" w:hAnsiTheme="minorHAnsi" w:cstheme="minorHAnsi"/>
-              </w:rPr>
-              <w:t>The id of the</w:t>
-            </w:r>
-            <w:r>
-              <w:rPr>
-                <w:rFonts w:asciiTheme="minorHAnsi" w:hAnsiTheme="minorHAnsi" w:cstheme="minorHAnsi"/>
-              </w:rPr>
-              <w:t xml:space="preserve"> </w:t>
-            </w:r>
-            <w:r>
-              <w:rPr>
-                <w:rFonts w:asciiTheme="minorHAnsi" w:hAnsiTheme="minorHAnsi" w:cstheme="minorHAnsi"/>
-              </w:rPr>
-              <w:t>transaction that</w:t>
-            </w:r>
-            <w:r>
-              <w:rPr>
-                <w:rFonts w:asciiTheme="minorHAnsi" w:hAnsiTheme="minorHAnsi" w:cstheme="minorHAnsi"/>
-              </w:rPr>
-              <w:t xml:space="preserve"> </w:t>
-            </w:r>
-            <w:r>
-              <w:rPr>
-                <w:rFonts w:asciiTheme="minorHAnsi" w:hAnsiTheme="minorHAnsi" w:cstheme="minorHAnsi"/>
-              </w:rPr>
-              <w:t xml:space="preserve">took place </w:t>
-            </w:r>
-          </w:p>
-        </w:tc>
-      </w:tr>
-      <w:tr>
-        <w:trPr>
-          <w:trHeight w:val="282"/>
-        </w:trPr>
-        <w:tc>
-          <w:tcPr>
-            <w:tcW w:w="3383" w:type="dxa"/>
-            <w:tcBorders>
-              <w:top w:val="none" w:sz="6" w:space="0" w:color="auto"/>
-              <w:bottom w:val="none" w:sz="6" w:space="0" w:color="auto"/>
               <w:right w:val="none" w:sz="6" w:space="0" w:color="auto"/>
             </w:tcBorders>
           </w:tcPr>
@@ -1694,65 +880,42 @@
             <w:pPr>
               <w:pStyle w:val="Default"/>
               <w:rPr>
-                <w:rFonts w:asciiTheme="minorHAnsi" w:hAnsiTheme="minorHAnsi" w:cstheme="minorHAnsi"/>
-              </w:rPr>
-            </w:pPr>
-            <w:r>
-              <w:rPr>
-                <w:rFonts w:asciiTheme="minorHAnsi" w:hAnsiTheme="minorHAnsi" w:cstheme="minorHAnsi"/>
-                <w:b/>
-                <w:bCs/>
-              </w:rPr>
-              <w:t xml:space="preserve">balance </w:t>
-            </w:r>
-          </w:p>
-        </w:tc>
-        <w:tc>
-          <w:tcPr>
-            <w:tcW w:w="3383" w:type="dxa"/>
+                <w:sz w:val="23"/>
+                <w:szCs w:val="23"/>
+              </w:rPr>
+            </w:pPr>
+            <w:r>
+              <w:rPr>
+                <w:sz w:val="23"/>
+                <w:szCs w:val="23"/>
+              </w:rPr>
+              <w:t xml:space="preserve">integer </w:t>
+            </w:r>
+          </w:p>
+        </w:tc>
+        <w:tc>
+          <w:tcPr>
+            <w:tcW w:w="3760" w:type="dxa"/>
             <w:tcBorders>
               <w:top w:val="none" w:sz="6" w:space="0" w:color="auto"/>
               <w:left w:val="none" w:sz="6" w:space="0" w:color="auto"/>
               <w:bottom w:val="none" w:sz="6" w:space="0" w:color="auto"/>
-              <w:right w:val="none" w:sz="6" w:space="0" w:color="auto"/>
-            </w:tcBorders>
-          </w:tcPr>
-          <w:p>
-            <w:pPr>
-              <w:pStyle w:val="Default"/>
-              <w:rPr>
-                <w:rFonts w:asciiTheme="minorHAnsi" w:hAnsiTheme="minorHAnsi" w:cstheme="minorHAnsi"/>
-              </w:rPr>
-            </w:pPr>
-            <w:r>
-              <w:rPr>
-                <w:rFonts w:asciiTheme="minorHAnsi" w:hAnsiTheme="minorHAnsi" w:cstheme="minorHAnsi"/>
-              </w:rPr>
-              <w:t xml:space="preserve">currency </w:t>
-            </w:r>
-          </w:p>
-        </w:tc>
-        <w:tc>
-          <w:tcPr>
-            <w:tcW w:w="3383" w:type="dxa"/>
-            <w:tcBorders>
-              <w:top w:val="none" w:sz="6" w:space="0" w:color="auto"/>
-              <w:left w:val="none" w:sz="6" w:space="0" w:color="auto"/>
-              <w:bottom w:val="none" w:sz="6" w:space="0" w:color="auto"/>
-            </w:tcBorders>
-          </w:tcPr>
-          <w:p>
-            <w:pPr>
-              <w:pStyle w:val="Default"/>
-              <w:rPr>
-                <w:rFonts w:asciiTheme="minorHAnsi" w:hAnsiTheme="minorHAnsi" w:cstheme="minorHAnsi"/>
-              </w:rPr>
-            </w:pPr>
-            <w:r>
-              <w:rPr>
-                <w:rFonts w:asciiTheme="minorHAnsi" w:hAnsiTheme="minorHAnsi" w:cstheme="minorHAnsi"/>
-              </w:rPr>
-              <w:t xml:space="preserve">The player’s current balance </w:t>
+            </w:tcBorders>
+          </w:tcPr>
+          <w:p>
+            <w:pPr>
+              <w:pStyle w:val="Default"/>
+              <w:rPr>
+                <w:sz w:val="23"/>
+                <w:szCs w:val="23"/>
+              </w:rPr>
+            </w:pPr>
+            <w:r>
+              <w:rPr>
+                <w:sz w:val="23"/>
+                <w:szCs w:val="23"/>
+              </w:rPr>
+              <w:t xml:space="preserve">The player’s id </w:t>
             </w:r>
           </w:p>
         </w:tc>
@@ -1760,105 +923,102 @@
     </w:tbl>
     <w:p>
       <w:pPr>
-        <w:rPr>
-          <w:rFonts w:cstheme="minorHAnsi"/>
-          <w:sz w:val="24"/>
-          <w:szCs w:val="24"/>
+        <w:shd w:val="clear" w:color="auto" w:fill="FFFFFF"/>
+        <w:spacing w:after="0" w:line="240" w:lineRule="auto"/>
+        <w:rPr>
+          <w:i/>
+          <w:iCs/>
+          <w:sz w:val="23"/>
+          <w:szCs w:val="23"/>
         </w:rPr>
       </w:pPr>
     </w:p>
     <w:p>
       <w:pPr>
-        <w:pStyle w:val="Default"/>
-        <w:rPr>
-          <w:rFonts w:asciiTheme="minorHAnsi" w:hAnsiTheme="minorHAnsi" w:cstheme="minorHAnsi"/>
-          <w:color w:val="FF0000"/>
-        </w:rPr>
-      </w:pPr>
-      <w:r>
-        <w:rPr>
-          <w:rFonts w:asciiTheme="minorHAnsi" w:hAnsiTheme="minorHAnsi" w:cstheme="minorHAnsi"/>
-          <w:color w:val="FF0000"/>
-        </w:rPr>
-        <w:t xml:space="preserve">Last 10 Transactions </w:t>
-      </w:r>
+        <w:shd w:val="clear" w:color="auto" w:fill="FFFFFF"/>
+        <w:spacing w:after="0" w:line="240" w:lineRule="auto"/>
+        <w:rPr>
+          <w:i/>
+          <w:iCs/>
+          <w:sz w:val="23"/>
+          <w:szCs w:val="23"/>
+        </w:rPr>
+      </w:pPr>
     </w:p>
     <w:p>
       <w:pPr>
-        <w:pStyle w:val="Default"/>
-        <w:numPr>
-          <w:ilvl w:val="0"/>
-          <w:numId w:val="8"/>
-        </w:numPr>
-        <w:rPr>
-          <w:rFonts w:asciiTheme="minorHAnsi" w:hAnsiTheme="minorHAnsi" w:cstheme="minorHAnsi"/>
-          <w:color w:val="FF0000"/>
-        </w:rPr>
-      </w:pPr>
-      <w:r>
-        <w:rPr>
-          <w:rFonts w:asciiTheme="minorHAnsi" w:hAnsiTheme="minorHAnsi" w:cstheme="minorHAnsi"/>
-          <w:color w:val="FF0000"/>
-        </w:rPr>
-        <w:t xml:space="preserve">POST /admin/player/transactions </w:t>
-      </w:r>
+        <w:shd w:val="clear" w:color="auto" w:fill="FFFFFF"/>
+        <w:spacing w:after="0" w:line="240" w:lineRule="auto"/>
+        <w:rPr>
+          <w:i/>
+          <w:iCs/>
+          <w:sz w:val="23"/>
+          <w:szCs w:val="23"/>
+        </w:rPr>
+      </w:pPr>
     </w:p>
     <w:p>
       <w:pPr>
-        <w:pStyle w:val="Default"/>
-        <w:numPr>
-          <w:ilvl w:val="0"/>
-          <w:numId w:val="7"/>
-        </w:numPr>
-        <w:rPr>
-          <w:rFonts w:asciiTheme="minorHAnsi" w:hAnsiTheme="minorHAnsi" w:cstheme="minorHAnsi"/>
-          <w:color w:val="FF0000"/>
-        </w:rPr>
-      </w:pPr>
-      <w:r>
-        <w:rPr>
-          <w:rFonts w:asciiTheme="minorHAnsi" w:hAnsiTheme="minorHAnsi" w:cstheme="minorHAnsi"/>
-          <w:color w:val="FF0000"/>
-        </w:rPr>
-        <w:t xml:space="preserve">Invalid username should be seen as a bad request (HTTP 400) </w:t>
-      </w:r>
+        <w:shd w:val="clear" w:color="auto" w:fill="FFFFFF"/>
+        <w:spacing w:after="0" w:line="240" w:lineRule="auto"/>
+        <w:rPr>
+          <w:i/>
+          <w:iCs/>
+          <w:sz w:val="23"/>
+          <w:szCs w:val="23"/>
+        </w:rPr>
+      </w:pPr>
     </w:p>
     <w:p>
       <w:pPr>
-        <w:pStyle w:val="Default"/>
-        <w:rPr>
-          <w:rFonts w:asciiTheme="minorHAnsi" w:hAnsiTheme="minorHAnsi" w:cstheme="minorHAnsi"/>
+        <w:shd w:val="clear" w:color="auto" w:fill="FFFFFF"/>
+        <w:spacing w:after="0" w:line="240" w:lineRule="auto"/>
+        <w:rPr>
+          <w:i/>
+          <w:iCs/>
+          <w:sz w:val="23"/>
+          <w:szCs w:val="23"/>
         </w:rPr>
       </w:pPr>
     </w:p>
     <w:p>
       <w:pPr>
-        <w:pStyle w:val="Default"/>
-        <w:ind w:firstLine="720"/>
-        <w:rPr>
-          <w:rFonts w:asciiTheme="minorHAnsi" w:hAnsiTheme="minorHAnsi" w:cstheme="minorHAnsi"/>
-          <w:u w:val="single"/>
-        </w:rPr>
-      </w:pPr>
-      <w:r>
-        <w:rPr>
-          <w:rFonts w:asciiTheme="minorHAnsi" w:hAnsiTheme="minorHAnsi" w:cstheme="minorHAnsi"/>
-          <w:u w:val="single"/>
-        </w:rPr>
-        <w:t>Request</w:t>
-      </w:r>
+        <w:shd w:val="clear" w:color="auto" w:fill="FFFFFF"/>
+        <w:spacing w:after="0" w:line="240" w:lineRule="auto"/>
+        <w:rPr>
+          <w:i/>
+          <w:iCs/>
+          <w:sz w:val="23"/>
+          <w:szCs w:val="23"/>
+        </w:rPr>
+      </w:pPr>
     </w:p>
     <w:p>
       <w:pPr>
-        <w:pStyle w:val="Default"/>
-        <w:rPr>
-          <w:rFonts w:asciiTheme="minorHAnsi" w:hAnsiTheme="minorHAnsi" w:cstheme="minorHAnsi"/>
-        </w:rPr>
-      </w:pPr>
+        <w:shd w:val="clear" w:color="auto" w:fill="FFFFFF"/>
+        <w:spacing w:after="0" w:line="240" w:lineRule="auto"/>
+        <w:rPr>
+          <w:rFonts w:eastAsia="Times New Roman" w:cstheme="minorHAnsi"/>
+          <w:color w:val="FF0000"/>
+          <w:sz w:val="24"/>
+          <w:szCs w:val="24"/>
+          <w:lang w:eastAsia="en-ZA"/>
+        </w:rPr>
+      </w:pPr>
+      <w:r>
+        <w:rPr>
+          <w:i/>
+          <w:iCs/>
+          <w:sz w:val="23"/>
+          <w:szCs w:val="23"/>
+        </w:rPr>
+        <w:lastRenderedPageBreak/>
+        <w:t>Response</w:t>
+      </w:r>
     </w:p>
     <w:tbl>
       <w:tblPr>
-        <w:tblW w:w="10260" w:type="dxa"/>
+        <w:tblW w:w="9889" w:type="dxa"/>
         <w:tblInd w:w="-168" w:type="dxa"/>
         <w:tblBorders>
           <w:top w:val="none" w:sz="6" w:space="0" w:color="auto"/>
@@ -1870,18 +1030,23 @@
         <w:tblLook w:val="0000" w:firstRow="0" w:lastRow="0" w:firstColumn="0" w:lastColumn="0" w:noHBand="0" w:noVBand="0"/>
       </w:tblPr>
       <w:tblGrid>
-        <w:gridCol w:w="2565"/>
-        <w:gridCol w:w="2565"/>
-        <w:gridCol w:w="2565"/>
-        <w:gridCol w:w="2565"/>
+        <w:gridCol w:w="2150"/>
+        <w:gridCol w:w="2150"/>
+        <w:gridCol w:w="5589"/>
       </w:tblGrid>
       <w:tr>
+        <w:tblPrEx>
+          <w:tblCellMar>
+            <w:top w:w="0" w:type="dxa"/>
+            <w:bottom w:w="0" w:type="dxa"/>
+          </w:tblCellMar>
+        </w:tblPrEx>
         <w:trPr>
-          <w:trHeight w:val="123"/>
+          <w:trHeight w:val="120"/>
         </w:trPr>
         <w:tc>
           <w:tcPr>
-            <w:tcW w:w="2565" w:type="dxa"/>
+            <w:tcW w:w="2150" w:type="dxa"/>
             <w:tcBorders>
               <w:top w:val="none" w:sz="6" w:space="0" w:color="auto"/>
               <w:bottom w:val="none" w:sz="6" w:space="0" w:color="auto"/>
@@ -1892,14 +1057,16 @@
             <w:pPr>
               <w:pStyle w:val="Default"/>
               <w:rPr>
-                <w:rFonts w:asciiTheme="minorHAnsi" w:hAnsiTheme="minorHAnsi" w:cstheme="minorHAnsi"/>
-              </w:rPr>
-            </w:pPr>
-            <w:r>
-              <w:rPr>
-                <w:rFonts w:asciiTheme="minorHAnsi" w:hAnsiTheme="minorHAnsi" w:cstheme="minorHAnsi"/>
+                <w:sz w:val="23"/>
+                <w:szCs w:val="23"/>
+              </w:rPr>
+            </w:pPr>
+            <w:r>
+              <w:rPr>
                 <w:b/>
                 <w:bCs/>
+                <w:sz w:val="23"/>
+                <w:szCs w:val="23"/>
               </w:rPr>
               <w:t xml:space="preserve">Parameter </w:t>
             </w:r>
@@ -1907,7 +1074,7 @@
         </w:tc>
         <w:tc>
           <w:tcPr>
-            <w:tcW w:w="2565" w:type="dxa"/>
+            <w:tcW w:w="2150" w:type="dxa"/>
             <w:tcBorders>
               <w:top w:val="none" w:sz="6" w:space="0" w:color="auto"/>
               <w:left w:val="none" w:sz="6" w:space="0" w:color="auto"/>
@@ -1919,80 +1086,166 @@
             <w:pPr>
               <w:pStyle w:val="Default"/>
               <w:rPr>
-                <w:rFonts w:asciiTheme="minorHAnsi" w:hAnsiTheme="minorHAnsi" w:cstheme="minorHAnsi"/>
-              </w:rPr>
-            </w:pPr>
-            <w:r>
-              <w:rPr>
-                <w:rFonts w:asciiTheme="minorHAnsi" w:hAnsiTheme="minorHAnsi" w:cstheme="minorHAnsi"/>
+                <w:sz w:val="23"/>
+                <w:szCs w:val="23"/>
+              </w:rPr>
+            </w:pPr>
+            <w:r>
+              <w:rPr>
                 <w:b/>
                 <w:bCs/>
-              </w:rPr>
-              <w:t xml:space="preserve">Location </w:t>
-            </w:r>
-          </w:p>
-        </w:tc>
-        <w:tc>
-          <w:tcPr>
-            <w:tcW w:w="2565" w:type="dxa"/>
+                <w:sz w:val="23"/>
+                <w:szCs w:val="23"/>
+              </w:rPr>
+              <w:t xml:space="preserve">Value </w:t>
+            </w:r>
+          </w:p>
+        </w:tc>
+        <w:tc>
+          <w:tcPr>
+            <w:tcW w:w="5589" w:type="dxa"/>
             <w:tcBorders>
               <w:top w:val="none" w:sz="6" w:space="0" w:color="auto"/>
               <w:left w:val="none" w:sz="6" w:space="0" w:color="auto"/>
               <w:bottom w:val="none" w:sz="6" w:space="0" w:color="auto"/>
-              <w:right w:val="none" w:sz="6" w:space="0" w:color="auto"/>
-            </w:tcBorders>
-          </w:tcPr>
-          <w:p>
-            <w:pPr>
-              <w:pStyle w:val="Default"/>
-              <w:rPr>
-                <w:rFonts w:asciiTheme="minorHAnsi" w:hAnsiTheme="minorHAnsi" w:cstheme="minorHAnsi"/>
-              </w:rPr>
-            </w:pPr>
-            <w:r>
-              <w:rPr>
-                <w:rFonts w:asciiTheme="minorHAnsi" w:hAnsiTheme="minorHAnsi" w:cstheme="minorHAnsi"/>
+            </w:tcBorders>
+          </w:tcPr>
+          <w:p>
+            <w:pPr>
+              <w:pStyle w:val="Default"/>
+              <w:rPr>
+                <w:sz w:val="23"/>
+                <w:szCs w:val="23"/>
+              </w:rPr>
+            </w:pPr>
+            <w:r>
+              <w:rPr>
                 <w:b/>
                 <w:bCs/>
-              </w:rPr>
-              <w:t xml:space="preserve">Value </w:t>
-            </w:r>
-          </w:p>
-        </w:tc>
-        <w:tc>
-          <w:tcPr>
-            <w:tcW w:w="2565" w:type="dxa"/>
-            <w:tcBorders>
-              <w:top w:val="none" w:sz="6" w:space="0" w:color="auto"/>
-              <w:left w:val="none" w:sz="6" w:space="0" w:color="auto"/>
-              <w:bottom w:val="none" w:sz="6" w:space="0" w:color="auto"/>
-            </w:tcBorders>
-          </w:tcPr>
-          <w:p>
-            <w:pPr>
-              <w:pStyle w:val="Default"/>
-              <w:rPr>
-                <w:rFonts w:asciiTheme="minorHAnsi" w:hAnsiTheme="minorHAnsi" w:cstheme="minorHAnsi"/>
-              </w:rPr>
-            </w:pPr>
-            <w:r>
-              <w:rPr>
-                <w:rFonts w:asciiTheme="minorHAnsi" w:hAnsiTheme="minorHAnsi" w:cstheme="minorHAnsi"/>
+                <w:sz w:val="23"/>
+                <w:szCs w:val="23"/>
+              </w:rPr>
+              <w:t xml:space="preserve">Description </w:t>
+            </w:r>
+          </w:p>
+        </w:tc>
+      </w:tr>
+      <w:tr>
+        <w:tblPrEx>
+          <w:tblCellMar>
+            <w:top w:w="0" w:type="dxa"/>
+            <w:bottom w:w="0" w:type="dxa"/>
+          </w:tblCellMar>
+        </w:tblPrEx>
+        <w:trPr>
+          <w:trHeight w:val="120"/>
+        </w:trPr>
+        <w:tc>
+          <w:tcPr>
+            <w:tcW w:w="2150" w:type="dxa"/>
+            <w:tcBorders>
+              <w:top w:val="none" w:sz="6" w:space="0" w:color="auto"/>
+              <w:bottom w:val="none" w:sz="6" w:space="0" w:color="auto"/>
+              <w:right w:val="none" w:sz="6" w:space="0" w:color="auto"/>
+            </w:tcBorders>
+          </w:tcPr>
+          <w:p>
+            <w:pPr>
+              <w:pStyle w:val="Default"/>
+              <w:rPr>
+                <w:sz w:val="23"/>
+                <w:szCs w:val="23"/>
+              </w:rPr>
+            </w:pPr>
+            <w:proofErr w:type="spellStart"/>
+            <w:r>
+              <w:rPr>
                 <w:b/>
                 <w:bCs/>
-              </w:rPr>
-              <w:t xml:space="preserve">Description </w:t>
+                <w:sz w:val="23"/>
+                <w:szCs w:val="23"/>
+              </w:rPr>
+              <w:t>playerId</w:t>
+            </w:r>
+            <w:proofErr w:type="spellEnd"/>
+            <w:r>
+              <w:rPr>
+                <w:b/>
+                <w:bCs/>
+                <w:sz w:val="23"/>
+                <w:szCs w:val="23"/>
+              </w:rPr>
+              <w:t xml:space="preserve"> </w:t>
+            </w:r>
+          </w:p>
+        </w:tc>
+        <w:tc>
+          <w:tcPr>
+            <w:tcW w:w="2150" w:type="dxa"/>
+            <w:tcBorders>
+              <w:top w:val="none" w:sz="6" w:space="0" w:color="auto"/>
+              <w:left w:val="none" w:sz="6" w:space="0" w:color="auto"/>
+              <w:bottom w:val="none" w:sz="6" w:space="0" w:color="auto"/>
+              <w:right w:val="none" w:sz="6" w:space="0" w:color="auto"/>
+            </w:tcBorders>
+          </w:tcPr>
+          <w:p>
+            <w:pPr>
+              <w:pStyle w:val="Default"/>
+              <w:rPr>
+                <w:sz w:val="23"/>
+                <w:szCs w:val="23"/>
+              </w:rPr>
+            </w:pPr>
+            <w:r>
+              <w:rPr>
+                <w:sz w:val="23"/>
+                <w:szCs w:val="23"/>
+              </w:rPr>
+              <w:t xml:space="preserve">integer </w:t>
+            </w:r>
+          </w:p>
+        </w:tc>
+        <w:tc>
+          <w:tcPr>
+            <w:tcW w:w="5589" w:type="dxa"/>
+            <w:tcBorders>
+              <w:top w:val="none" w:sz="6" w:space="0" w:color="auto"/>
+              <w:left w:val="none" w:sz="6" w:space="0" w:color="auto"/>
+              <w:bottom w:val="none" w:sz="6" w:space="0" w:color="auto"/>
+            </w:tcBorders>
+          </w:tcPr>
+          <w:p>
+            <w:pPr>
+              <w:pStyle w:val="Default"/>
+              <w:rPr>
+                <w:sz w:val="23"/>
+                <w:szCs w:val="23"/>
+              </w:rPr>
+            </w:pPr>
+            <w:r>
+              <w:rPr>
+                <w:sz w:val="23"/>
+                <w:szCs w:val="23"/>
+              </w:rPr>
+              <w:t xml:space="preserve">The player’s id </w:t>
             </w:r>
           </w:p>
         </w:tc>
       </w:tr>
       <w:tr>
+        <w:tblPrEx>
+          <w:tblCellMar>
+            <w:top w:w="0" w:type="dxa"/>
+            <w:bottom w:w="0" w:type="dxa"/>
+          </w:tblCellMar>
+        </w:tblPrEx>
         <w:trPr>
-          <w:trHeight w:val="727"/>
+          <w:trHeight w:val="265"/>
         </w:trPr>
         <w:tc>
           <w:tcPr>
-            <w:tcW w:w="2565" w:type="dxa"/>
+            <w:tcW w:w="2150" w:type="dxa"/>
             <w:tcBorders>
               <w:top w:val="none" w:sz="6" w:space="0" w:color="auto"/>
               <w:bottom w:val="none" w:sz="6" w:space="0" w:color="auto"/>
@@ -2003,22 +1256,24 @@
             <w:pPr>
               <w:pStyle w:val="Default"/>
               <w:rPr>
-                <w:rFonts w:asciiTheme="minorHAnsi" w:hAnsiTheme="minorHAnsi" w:cstheme="minorHAnsi"/>
-              </w:rPr>
-            </w:pPr>
-            <w:r>
-              <w:rPr>
-                <w:rFonts w:asciiTheme="minorHAnsi" w:hAnsiTheme="minorHAnsi" w:cstheme="minorHAnsi"/>
+                <w:sz w:val="23"/>
+                <w:szCs w:val="23"/>
+              </w:rPr>
+            </w:pPr>
+            <w:r>
+              <w:rPr>
                 <w:b/>
                 <w:bCs/>
-              </w:rPr>
-              <w:t xml:space="preserve">username </w:t>
-            </w:r>
-          </w:p>
-        </w:tc>
-        <w:tc>
-          <w:tcPr>
-            <w:tcW w:w="2565" w:type="dxa"/>
+                <w:sz w:val="23"/>
+                <w:szCs w:val="23"/>
+              </w:rPr>
+              <w:t xml:space="preserve">balance </w:t>
+            </w:r>
+          </w:p>
+        </w:tc>
+        <w:tc>
+          <w:tcPr>
+            <w:tcW w:w="2150" w:type="dxa"/>
             <w:tcBorders>
               <w:top w:val="none" w:sz="6" w:space="0" w:color="auto"/>
               <w:left w:val="none" w:sz="6" w:space="0" w:color="auto"/>
@@ -2030,77 +1285,42 @@
             <w:pPr>
               <w:pStyle w:val="Default"/>
               <w:rPr>
-                <w:rFonts w:asciiTheme="minorHAnsi" w:hAnsiTheme="minorHAnsi" w:cstheme="minorHAnsi"/>
-              </w:rPr>
-            </w:pPr>
-            <w:r>
-              <w:rPr>
-                <w:rFonts w:asciiTheme="minorHAnsi" w:hAnsiTheme="minorHAnsi" w:cstheme="minorHAnsi"/>
-              </w:rPr>
-              <w:t xml:space="preserve">body </w:t>
-            </w:r>
-          </w:p>
-        </w:tc>
-        <w:tc>
-          <w:tcPr>
-            <w:tcW w:w="2565" w:type="dxa"/>
+                <w:sz w:val="23"/>
+                <w:szCs w:val="23"/>
+              </w:rPr>
+            </w:pPr>
+            <w:r>
+              <w:rPr>
+                <w:sz w:val="23"/>
+                <w:szCs w:val="23"/>
+              </w:rPr>
+              <w:t xml:space="preserve">currency </w:t>
+            </w:r>
+          </w:p>
+        </w:tc>
+        <w:tc>
+          <w:tcPr>
+            <w:tcW w:w="5589" w:type="dxa"/>
             <w:tcBorders>
               <w:top w:val="none" w:sz="6" w:space="0" w:color="auto"/>
               <w:left w:val="none" w:sz="6" w:space="0" w:color="auto"/>
               <w:bottom w:val="none" w:sz="6" w:space="0" w:color="auto"/>
-              <w:right w:val="none" w:sz="6" w:space="0" w:color="auto"/>
-            </w:tcBorders>
-          </w:tcPr>
-          <w:p>
-            <w:pPr>
-              <w:pStyle w:val="Default"/>
-              <w:rPr>
-                <w:rFonts w:asciiTheme="minorHAnsi" w:hAnsiTheme="minorHAnsi" w:cstheme="minorHAnsi"/>
-              </w:rPr>
-            </w:pPr>
-            <w:r>
-              <w:rPr>
-                <w:rFonts w:asciiTheme="minorHAnsi" w:hAnsiTheme="minorHAnsi" w:cstheme="minorHAnsi"/>
-              </w:rPr>
-              <w:t xml:space="preserve">varchar, 50 </w:t>
-            </w:r>
-            <w:proofErr w:type="gramStart"/>
-            <w:r>
-              <w:rPr>
-                <w:rFonts w:asciiTheme="minorHAnsi" w:hAnsiTheme="minorHAnsi" w:cstheme="minorHAnsi"/>
-              </w:rPr>
-              <w:t>length</w:t>
-            </w:r>
-            <w:proofErr w:type="gramEnd"/>
-            <w:r>
-              <w:rPr>
-                <w:rFonts w:asciiTheme="minorHAnsi" w:hAnsiTheme="minorHAnsi" w:cstheme="minorHAnsi"/>
-              </w:rPr>
-              <w:t xml:space="preserve"> </w:t>
-            </w:r>
-          </w:p>
-        </w:tc>
-        <w:tc>
-          <w:tcPr>
-            <w:tcW w:w="2565" w:type="dxa"/>
-            <w:tcBorders>
-              <w:top w:val="none" w:sz="6" w:space="0" w:color="auto"/>
-              <w:left w:val="none" w:sz="6" w:space="0" w:color="auto"/>
-              <w:bottom w:val="none" w:sz="6" w:space="0" w:color="auto"/>
-            </w:tcBorders>
-          </w:tcPr>
-          <w:p>
-            <w:pPr>
-              <w:pStyle w:val="Default"/>
-              <w:rPr>
-                <w:rFonts w:asciiTheme="minorHAnsi" w:hAnsiTheme="minorHAnsi" w:cstheme="minorHAnsi"/>
-              </w:rPr>
-            </w:pPr>
-            <w:r>
-              <w:rPr>
-                <w:rFonts w:asciiTheme="minorHAnsi" w:hAnsiTheme="minorHAnsi" w:cstheme="minorHAnsi"/>
-              </w:rPr>
-              <w:t xml:space="preserve">The player’s username for who the last ten transactions must be retrieved </w:t>
+            </w:tcBorders>
+          </w:tcPr>
+          <w:p>
+            <w:pPr>
+              <w:pStyle w:val="Default"/>
+              <w:rPr>
+                <w:sz w:val="23"/>
+                <w:szCs w:val="23"/>
+              </w:rPr>
+            </w:pPr>
+            <w:r>
+              <w:rPr>
+                <w:sz w:val="23"/>
+                <w:szCs w:val="23"/>
+              </w:rPr>
+              <w:t xml:space="preserve">The current balance of the player </w:t>
             </w:r>
           </w:p>
         </w:tc>
@@ -2108,41 +1328,259 @@
     </w:tbl>
     <w:p>
       <w:pPr>
-        <w:rPr>
-          <w:rFonts w:cstheme="minorHAnsi"/>
-          <w:sz w:val="24"/>
-          <w:szCs w:val="24"/>
-        </w:rPr>
-      </w:pPr>
+        <w:shd w:val="clear" w:color="auto" w:fill="FFFFFF"/>
+        <w:spacing w:after="0" w:line="240" w:lineRule="auto"/>
+        <w:rPr>
+          <w:rFonts w:eastAsia="Times New Roman" w:cstheme="minorHAnsi"/>
+          <w:sz w:val="24"/>
+          <w:szCs w:val="24"/>
+          <w:lang w:eastAsia="en-ZA"/>
+        </w:rPr>
+      </w:pPr>
+      <w:r>
+        <w:rPr>
+          <w:rFonts w:eastAsia="Times New Roman" w:cstheme="minorHAnsi"/>
+          <w:color w:val="FF0000"/>
+          <w:sz w:val="24"/>
+          <w:szCs w:val="24"/>
+          <w:lang w:eastAsia="en-ZA"/>
+        </w:rPr>
+        <w:br/>
+        <w:t xml:space="preserve"> </w:t>
+      </w:r>
+      <w:r>
+        <w:rPr>
+          <w:rFonts w:eastAsia="Times New Roman" w:cstheme="minorHAnsi"/>
+          <w:sz w:val="24"/>
+          <w:szCs w:val="24"/>
+          <w:lang w:eastAsia="en-ZA"/>
+        </w:rPr>
+        <w:br/>
+        <w:t xml:space="preserve">  </w:t>
+      </w:r>
     </w:p>
     <w:p>
       <w:pPr>
-        <w:pStyle w:val="Default"/>
-        <w:ind w:firstLine="720"/>
-        <w:rPr>
-          <w:rFonts w:asciiTheme="minorHAnsi" w:hAnsiTheme="minorHAnsi" w:cstheme="minorHAnsi"/>
-          <w:color w:val="auto"/>
-          <w:u w:val="single"/>
-        </w:rPr>
-        <w:sectPr>
-          <w:pgSz w:w="11900" w:h="17340"/>
-          <w:pgMar w:top="1847" w:right="1435" w:bottom="1440" w:left="1180" w:header="720" w:footer="720" w:gutter="0"/>
-          <w:cols w:space="720"/>
-          <w:noEndnote/>
-        </w:sectPr>
-      </w:pPr>
-      <w:r>
-        <w:rPr>
-          <w:rFonts w:asciiTheme="minorHAnsi" w:hAnsiTheme="minorHAnsi" w:cstheme="minorHAnsi"/>
-          <w:color w:val="auto"/>
-          <w:u w:val="single"/>
-        </w:rPr>
-        <w:t>Response</w:t>
+        <w:shd w:val="clear" w:color="auto" w:fill="FFFFFF"/>
+        <w:spacing w:after="0" w:line="240" w:lineRule="auto"/>
+        <w:rPr>
+          <w:rFonts w:eastAsia="Times New Roman" w:cstheme="minorHAnsi"/>
+          <w:sz w:val="24"/>
+          <w:szCs w:val="24"/>
+          <w:lang w:eastAsia="en-ZA"/>
+        </w:rPr>
+      </w:pPr>
+      <w:r>
+        <w:rPr>
+          <w:rFonts w:eastAsia="Times New Roman" w:cstheme="minorHAnsi"/>
+          <w:sz w:val="24"/>
+          <w:szCs w:val="24"/>
+          <w:lang w:eastAsia="en-ZA"/>
+        </w:rPr>
+        <w:t xml:space="preserve">Update Balance </w:t>
+      </w:r>
+    </w:p>
+    <w:p>
+      <w:pPr>
+        <w:pStyle w:val="ListParagraph"/>
+        <w:numPr>
+          <w:ilvl w:val="0"/>
+          <w:numId w:val="5"/>
+        </w:numPr>
+        <w:shd w:val="clear" w:color="auto" w:fill="FFFFFF"/>
+        <w:spacing w:after="0" w:line="240" w:lineRule="auto"/>
+        <w:rPr>
+          <w:rFonts w:eastAsia="Times New Roman" w:cstheme="minorHAnsi"/>
+          <w:color w:val="00B050"/>
+          <w:sz w:val="24"/>
+          <w:szCs w:val="24"/>
+          <w:lang w:eastAsia="en-ZA"/>
+        </w:rPr>
+      </w:pPr>
+      <w:r>
+        <w:rPr>
+          <w:rFonts w:eastAsia="Times New Roman" w:cstheme="minorHAnsi"/>
+          <w:color w:val="00B050"/>
+          <w:sz w:val="24"/>
+          <w:szCs w:val="24"/>
+          <w:lang w:eastAsia="en-ZA"/>
+        </w:rPr>
+        <w:t>POST /player/{</w:t>
+      </w:r>
+      <w:proofErr w:type="spellStart"/>
+      <w:r>
+        <w:rPr>
+          <w:rFonts w:eastAsia="Times New Roman" w:cstheme="minorHAnsi"/>
+          <w:color w:val="00B050"/>
+          <w:sz w:val="24"/>
+          <w:szCs w:val="24"/>
+          <w:lang w:eastAsia="en-ZA"/>
+        </w:rPr>
+        <w:t>playerid</w:t>
+      </w:r>
+      <w:proofErr w:type="spellEnd"/>
+      <w:r>
+        <w:rPr>
+          <w:rFonts w:eastAsia="Times New Roman" w:cstheme="minorHAnsi"/>
+          <w:color w:val="00B050"/>
+          <w:sz w:val="24"/>
+          <w:szCs w:val="24"/>
+          <w:lang w:eastAsia="en-ZA"/>
+        </w:rPr>
+        <w:t>}/balance/</w:t>
+      </w:r>
+      <w:r>
+        <w:rPr>
+          <w:rFonts w:eastAsia="Times New Roman" w:cstheme="minorHAnsi"/>
+          <w:color w:val="00B050"/>
+          <w:sz w:val="24"/>
+          <w:szCs w:val="24"/>
+          <w:lang w:eastAsia="en-ZA"/>
+        </w:rPr>
+        <w:t>update</w:t>
+      </w:r>
+    </w:p>
+    <w:p>
+      <w:pPr>
+        <w:pStyle w:val="ListParagraph"/>
+        <w:numPr>
+          <w:ilvl w:val="0"/>
+          <w:numId w:val="5"/>
+        </w:numPr>
+        <w:shd w:val="clear" w:color="auto" w:fill="FFFFFF"/>
+        <w:spacing w:after="0" w:line="240" w:lineRule="auto"/>
+        <w:rPr>
+          <w:rFonts w:eastAsia="Times New Roman" w:cstheme="minorHAnsi"/>
+          <w:color w:val="FF0000"/>
+          <w:sz w:val="24"/>
+          <w:szCs w:val="24"/>
+          <w:lang w:eastAsia="en-ZA"/>
+        </w:rPr>
+      </w:pPr>
+      <w:r>
+        <w:rPr>
+          <w:rFonts w:eastAsia="Times New Roman" w:cstheme="minorHAnsi"/>
+          <w:color w:val="FF0000"/>
+          <w:sz w:val="24"/>
+          <w:szCs w:val="24"/>
+          <w:lang w:eastAsia="en-ZA"/>
+        </w:rPr>
+        <w:t xml:space="preserve">Invalid </w:t>
+      </w:r>
+      <w:proofErr w:type="spellStart"/>
+      <w:r>
+        <w:rPr>
+          <w:rFonts w:eastAsia="Times New Roman" w:cstheme="minorHAnsi"/>
+          <w:color w:val="FF0000"/>
+          <w:sz w:val="24"/>
+          <w:szCs w:val="24"/>
+          <w:lang w:eastAsia="en-ZA"/>
+        </w:rPr>
+        <w:t>playerId</w:t>
+      </w:r>
+      <w:proofErr w:type="spellEnd"/>
+      <w:r>
+        <w:rPr>
+          <w:rFonts w:eastAsia="Times New Roman" w:cstheme="minorHAnsi"/>
+          <w:color w:val="FF0000"/>
+          <w:sz w:val="24"/>
+          <w:szCs w:val="24"/>
+          <w:lang w:eastAsia="en-ZA"/>
+        </w:rPr>
+        <w:t xml:space="preserve"> should be seen as a bad request (HTTP 400)</w:t>
+      </w:r>
+    </w:p>
+    <w:p>
+      <w:pPr>
+        <w:pStyle w:val="ListParagraph"/>
+        <w:numPr>
+          <w:ilvl w:val="0"/>
+          <w:numId w:val="5"/>
+        </w:numPr>
+        <w:shd w:val="clear" w:color="auto" w:fill="FFFFFF"/>
+        <w:spacing w:after="0" w:line="240" w:lineRule="auto"/>
+        <w:rPr>
+          <w:rFonts w:eastAsia="Times New Roman" w:cstheme="minorHAnsi"/>
+          <w:color w:val="FF0000"/>
+          <w:sz w:val="24"/>
+          <w:szCs w:val="24"/>
+          <w:lang w:eastAsia="en-ZA"/>
+        </w:rPr>
+      </w:pPr>
+      <w:r>
+        <w:rPr>
+          <w:rFonts w:eastAsia="Times New Roman" w:cstheme="minorHAnsi"/>
+          <w:color w:val="FF0000"/>
+          <w:sz w:val="24"/>
+          <w:szCs w:val="24"/>
+          <w:lang w:eastAsia="en-ZA"/>
+        </w:rPr>
+        <w:t>Negative amounts should be seen as a bad request (HTTP 400)</w:t>
+      </w:r>
+    </w:p>
+    <w:p>
+      <w:pPr>
+        <w:pStyle w:val="ListParagraph"/>
+        <w:numPr>
+          <w:ilvl w:val="0"/>
+          <w:numId w:val="5"/>
+        </w:numPr>
+        <w:shd w:val="clear" w:color="auto" w:fill="FFFFFF"/>
+        <w:spacing w:after="0" w:line="240" w:lineRule="auto"/>
+        <w:rPr>
+          <w:rFonts w:eastAsia="Times New Roman" w:cstheme="minorHAnsi"/>
+          <w:sz w:val="24"/>
+          <w:szCs w:val="24"/>
+          <w:lang w:eastAsia="en-ZA"/>
+        </w:rPr>
+      </w:pPr>
+      <w:r>
+        <w:rPr>
+          <w:rFonts w:eastAsia="Times New Roman" w:cstheme="minorHAnsi"/>
+          <w:color w:val="FF0000"/>
+          <w:sz w:val="24"/>
+          <w:szCs w:val="24"/>
+          <w:lang w:eastAsia="en-ZA"/>
+        </w:rPr>
+        <w:t xml:space="preserve">Wager greater than current balance should be seen as a Teapot (HTTP 418)  </w:t>
+      </w:r>
+    </w:p>
+    <w:p>
+      <w:pPr>
+        <w:shd w:val="clear" w:color="auto" w:fill="FFFFFF"/>
+        <w:spacing w:after="0" w:line="240" w:lineRule="auto"/>
+        <w:rPr>
+          <w:rFonts w:eastAsia="Times New Roman" w:cstheme="minorHAnsi"/>
+          <w:sz w:val="24"/>
+          <w:szCs w:val="24"/>
+          <w:lang w:eastAsia="en-ZA"/>
+        </w:rPr>
+      </w:pPr>
+    </w:p>
+    <w:p>
+      <w:pPr>
+        <w:shd w:val="clear" w:color="auto" w:fill="FFFFFF"/>
+        <w:spacing w:after="0" w:line="240" w:lineRule="auto"/>
+        <w:rPr>
+          <w:i/>
+          <w:iCs/>
+          <w:sz w:val="23"/>
+          <w:szCs w:val="23"/>
+        </w:rPr>
+      </w:pPr>
+      <w:r>
+        <w:rPr>
+          <w:i/>
+          <w:iCs/>
+          <w:sz w:val="23"/>
+          <w:szCs w:val="23"/>
+        </w:rPr>
+        <w:t>Request</w:t>
       </w:r>
     </w:p>
     <w:tbl>
       <w:tblPr>
-        <w:tblW w:w="9836" w:type="dxa"/>
+        <w:tblW w:w="9889" w:type="dxa"/>
         <w:tblInd w:w="-168" w:type="dxa"/>
         <w:tblBorders>
           <w:top w:val="none" w:sz="6" w:space="0" w:color="auto"/>
@@ -2154,18 +1592,24 @@
         <w:tblLook w:val="0000" w:firstRow="0" w:lastRow="0" w:firstColumn="0" w:lastColumn="0" w:noHBand="0" w:noVBand="0"/>
       </w:tblPr>
       <w:tblGrid>
-        <w:gridCol w:w="2459"/>
-        <w:gridCol w:w="2459"/>
-        <w:gridCol w:w="2459"/>
-        <w:gridCol w:w="2459"/>
+        <w:gridCol w:w="2185"/>
+        <w:gridCol w:w="2185"/>
+        <w:gridCol w:w="2185"/>
+        <w:gridCol w:w="3334"/>
       </w:tblGrid>
       <w:tr>
+        <w:tblPrEx>
+          <w:tblCellMar>
+            <w:top w:w="0" w:type="dxa"/>
+            <w:bottom w:w="0" w:type="dxa"/>
+          </w:tblCellMar>
+        </w:tblPrEx>
         <w:trPr>
-          <w:trHeight w:val="118"/>
+          <w:trHeight w:val="120"/>
         </w:trPr>
         <w:tc>
           <w:tcPr>
-            <w:tcW w:w="2459" w:type="dxa"/>
+            <w:tcW w:w="2185" w:type="dxa"/>
             <w:tcBorders>
               <w:top w:val="none" w:sz="6" w:space="0" w:color="auto"/>
               <w:bottom w:val="none" w:sz="6" w:space="0" w:color="auto"/>
@@ -2176,23 +1620,24 @@
             <w:pPr>
               <w:pStyle w:val="Default"/>
               <w:rPr>
-                <w:rFonts w:asciiTheme="minorHAnsi" w:hAnsiTheme="minorHAnsi" w:cstheme="minorHAnsi"/>
-              </w:rPr>
-            </w:pPr>
-            <w:r>
-              <w:rPr>
-                <w:rFonts w:asciiTheme="minorHAnsi" w:hAnsiTheme="minorHAnsi" w:cstheme="minorHAnsi"/>
+                <w:sz w:val="23"/>
+                <w:szCs w:val="23"/>
+              </w:rPr>
+            </w:pPr>
+            <w:r>
+              <w:rPr>
                 <w:b/>
                 <w:bCs/>
-              </w:rPr>
-              <w:lastRenderedPageBreak/>
+                <w:sz w:val="23"/>
+                <w:szCs w:val="23"/>
+              </w:rPr>
               <w:t xml:space="preserve">Parameter </w:t>
             </w:r>
           </w:p>
         </w:tc>
         <w:tc>
           <w:tcPr>
-            <w:tcW w:w="2459" w:type="dxa"/>
+            <w:tcW w:w="2185" w:type="dxa"/>
             <w:tcBorders>
               <w:top w:val="none" w:sz="6" w:space="0" w:color="auto"/>
               <w:left w:val="none" w:sz="6" w:space="0" w:color="auto"/>
@@ -2204,14 +1649,16 @@
             <w:pPr>
               <w:pStyle w:val="Default"/>
               <w:rPr>
-                <w:rFonts w:asciiTheme="minorHAnsi" w:hAnsiTheme="minorHAnsi" w:cstheme="minorHAnsi"/>
-              </w:rPr>
-            </w:pPr>
-            <w:r>
-              <w:rPr>
-                <w:rFonts w:asciiTheme="minorHAnsi" w:hAnsiTheme="minorHAnsi" w:cstheme="minorHAnsi"/>
+                <w:sz w:val="23"/>
+                <w:szCs w:val="23"/>
+              </w:rPr>
+            </w:pPr>
+            <w:r>
+              <w:rPr>
                 <w:b/>
                 <w:bCs/>
+                <w:sz w:val="23"/>
+                <w:szCs w:val="23"/>
               </w:rPr>
               <w:t xml:space="preserve">Location </w:t>
             </w:r>
@@ -2219,7 +1666,7 @@
         </w:tc>
         <w:tc>
           <w:tcPr>
-            <w:tcW w:w="2459" w:type="dxa"/>
+            <w:tcW w:w="2185" w:type="dxa"/>
             <w:tcBorders>
               <w:top w:val="none" w:sz="6" w:space="0" w:color="auto"/>
               <w:left w:val="none" w:sz="6" w:space="0" w:color="auto"/>
@@ -2231,14 +1678,16 @@
             <w:pPr>
               <w:pStyle w:val="Default"/>
               <w:rPr>
-                <w:rFonts w:asciiTheme="minorHAnsi" w:hAnsiTheme="minorHAnsi" w:cstheme="minorHAnsi"/>
-              </w:rPr>
-            </w:pPr>
-            <w:r>
-              <w:rPr>
-                <w:rFonts w:asciiTheme="minorHAnsi" w:hAnsiTheme="minorHAnsi" w:cstheme="minorHAnsi"/>
+                <w:sz w:val="23"/>
+                <w:szCs w:val="23"/>
+              </w:rPr>
+            </w:pPr>
+            <w:r>
+              <w:rPr>
                 <w:b/>
                 <w:bCs/>
+                <w:sz w:val="23"/>
+                <w:szCs w:val="23"/>
               </w:rPr>
               <w:t xml:space="preserve">Value </w:t>
             </w:r>
@@ -2246,7 +1695,7 @@
         </w:tc>
         <w:tc>
           <w:tcPr>
-            <w:tcW w:w="2459" w:type="dxa"/>
+            <w:tcW w:w="3334" w:type="dxa"/>
             <w:tcBorders>
               <w:top w:val="none" w:sz="6" w:space="0" w:color="auto"/>
               <w:left w:val="none" w:sz="6" w:space="0" w:color="auto"/>
@@ -2257,14 +1706,16 @@
             <w:pPr>
               <w:pStyle w:val="Default"/>
               <w:rPr>
-                <w:rFonts w:asciiTheme="minorHAnsi" w:hAnsiTheme="minorHAnsi" w:cstheme="minorHAnsi"/>
-              </w:rPr>
-            </w:pPr>
-            <w:r>
-              <w:rPr>
-                <w:rFonts w:asciiTheme="minorHAnsi" w:hAnsiTheme="minorHAnsi" w:cstheme="minorHAnsi"/>
+                <w:sz w:val="23"/>
+                <w:szCs w:val="23"/>
+              </w:rPr>
+            </w:pPr>
+            <w:r>
+              <w:rPr>
                 <w:b/>
                 <w:bCs/>
+                <w:sz w:val="23"/>
+                <w:szCs w:val="23"/>
               </w:rPr>
               <w:t xml:space="preserve">Description </w:t>
             </w:r>
@@ -2272,12 +1723,18 @@
         </w:tc>
       </w:tr>
       <w:tr>
+        <w:tblPrEx>
+          <w:tblCellMar>
+            <w:top w:w="0" w:type="dxa"/>
+            <w:bottom w:w="0" w:type="dxa"/>
+          </w:tblCellMar>
+        </w:tblPrEx>
         <w:trPr>
-          <w:trHeight w:val="408"/>
+          <w:trHeight w:val="120"/>
         </w:trPr>
         <w:tc>
           <w:tcPr>
-            <w:tcW w:w="2459" w:type="dxa"/>
+            <w:tcW w:w="2185" w:type="dxa"/>
             <w:tcBorders>
               <w:top w:val="none" w:sz="6" w:space="0" w:color="auto"/>
               <w:bottom w:val="none" w:sz="6" w:space="0" w:color="auto"/>
@@ -2288,22 +1745,35 @@
             <w:pPr>
               <w:pStyle w:val="Default"/>
               <w:rPr>
-                <w:rFonts w:asciiTheme="minorHAnsi" w:hAnsiTheme="minorHAnsi" w:cstheme="minorHAnsi"/>
-              </w:rPr>
-            </w:pPr>
-            <w:r>
-              <w:rPr>
-                <w:rFonts w:asciiTheme="minorHAnsi" w:hAnsiTheme="minorHAnsi" w:cstheme="minorHAnsi"/>
+                <w:sz w:val="23"/>
+                <w:szCs w:val="23"/>
+              </w:rPr>
+            </w:pPr>
+            <w:proofErr w:type="spellStart"/>
+            <w:r>
+              <w:rPr>
                 <w:b/>
                 <w:bCs/>
-              </w:rPr>
-              <w:t xml:space="preserve">&lt;Transactions array&gt; </w:t>
-            </w:r>
-          </w:p>
-        </w:tc>
-        <w:tc>
-          <w:tcPr>
-            <w:tcW w:w="2459" w:type="dxa"/>
+                <w:sz w:val="23"/>
+                <w:szCs w:val="23"/>
+              </w:rPr>
+              <w:t>playerId</w:t>
+            </w:r>
+            <w:proofErr w:type="spellEnd"/>
+            <w:r>
+              <w:rPr>
+                <w:b/>
+                <w:bCs/>
+                <w:sz w:val="23"/>
+                <w:szCs w:val="23"/>
+              </w:rPr>
+              <w:t xml:space="preserve"> </w:t>
+            </w:r>
+          </w:p>
+        </w:tc>
+        <w:tc>
+          <w:tcPr>
+            <w:tcW w:w="2185" w:type="dxa"/>
             <w:tcBorders>
               <w:top w:val="none" w:sz="6" w:space="0" w:color="auto"/>
               <w:left w:val="none" w:sz="6" w:space="0" w:color="auto"/>
@@ -2315,20 +1785,22 @@
             <w:pPr>
               <w:pStyle w:val="Default"/>
               <w:rPr>
-                <w:rFonts w:asciiTheme="minorHAnsi" w:hAnsiTheme="minorHAnsi" w:cstheme="minorHAnsi"/>
-              </w:rPr>
-            </w:pPr>
-            <w:r>
-              <w:rPr>
-                <w:rFonts w:asciiTheme="minorHAnsi" w:hAnsiTheme="minorHAnsi" w:cstheme="minorHAnsi"/>
-              </w:rPr>
-              <w:t xml:space="preserve">Root of body </w:t>
-            </w:r>
-          </w:p>
-        </w:tc>
-        <w:tc>
-          <w:tcPr>
-            <w:tcW w:w="2459" w:type="dxa"/>
+                <w:sz w:val="23"/>
+                <w:szCs w:val="23"/>
+              </w:rPr>
+            </w:pPr>
+            <w:r>
+              <w:rPr>
+                <w:sz w:val="23"/>
+                <w:szCs w:val="23"/>
+              </w:rPr>
+              <w:t xml:space="preserve">path </w:t>
+            </w:r>
+          </w:p>
+        </w:tc>
+        <w:tc>
+          <w:tcPr>
+            <w:tcW w:w="2185" w:type="dxa"/>
             <w:tcBorders>
               <w:top w:val="none" w:sz="6" w:space="0" w:color="auto"/>
               <w:left w:val="none" w:sz="6" w:space="0" w:color="auto"/>
@@ -2340,20 +1812,22 @@
             <w:pPr>
               <w:pStyle w:val="Default"/>
               <w:rPr>
-                <w:rFonts w:asciiTheme="minorHAnsi" w:hAnsiTheme="minorHAnsi" w:cstheme="minorHAnsi"/>
-              </w:rPr>
-            </w:pPr>
-            <w:r>
-              <w:rPr>
-                <w:rFonts w:asciiTheme="minorHAnsi" w:hAnsiTheme="minorHAnsi" w:cstheme="minorHAnsi"/>
-              </w:rPr>
-              <w:t xml:space="preserve">- </w:t>
-            </w:r>
-          </w:p>
-        </w:tc>
-        <w:tc>
-          <w:tcPr>
-            <w:tcW w:w="2459" w:type="dxa"/>
+                <w:sz w:val="23"/>
+                <w:szCs w:val="23"/>
+              </w:rPr>
+            </w:pPr>
+            <w:r>
+              <w:rPr>
+                <w:sz w:val="23"/>
+                <w:szCs w:val="23"/>
+              </w:rPr>
+              <w:t xml:space="preserve">integer </w:t>
+            </w:r>
+          </w:p>
+        </w:tc>
+        <w:tc>
+          <w:tcPr>
+            <w:tcW w:w="3334" w:type="dxa"/>
             <w:tcBorders>
               <w:top w:val="none" w:sz="6" w:space="0" w:color="auto"/>
               <w:left w:val="none" w:sz="6" w:space="0" w:color="auto"/>
@@ -2364,25 +1838,33 @@
             <w:pPr>
               <w:pStyle w:val="Default"/>
               <w:rPr>
-                <w:rFonts w:asciiTheme="minorHAnsi" w:hAnsiTheme="minorHAnsi" w:cstheme="minorHAnsi"/>
-              </w:rPr>
-            </w:pPr>
-            <w:r>
-              <w:rPr>
-                <w:rFonts w:asciiTheme="minorHAnsi" w:hAnsiTheme="minorHAnsi" w:cstheme="minorHAnsi"/>
-              </w:rPr>
-              <w:t xml:space="preserve">The array in which the transactions must reside </w:t>
+                <w:sz w:val="23"/>
+                <w:szCs w:val="23"/>
+              </w:rPr>
+            </w:pPr>
+            <w:r>
+              <w:rPr>
+                <w:sz w:val="23"/>
+                <w:szCs w:val="23"/>
+              </w:rPr>
+              <w:t xml:space="preserve">The player’s id </w:t>
             </w:r>
           </w:p>
         </w:tc>
       </w:tr>
       <w:tr>
+        <w:tblPrEx>
+          <w:tblCellMar>
+            <w:top w:w="0" w:type="dxa"/>
+            <w:bottom w:w="0" w:type="dxa"/>
+          </w:tblCellMar>
+        </w:tblPrEx>
         <w:trPr>
-          <w:trHeight w:val="411"/>
+          <w:trHeight w:val="412"/>
         </w:trPr>
         <w:tc>
           <w:tcPr>
-            <w:tcW w:w="2459" w:type="dxa"/>
+            <w:tcW w:w="2185" w:type="dxa"/>
             <w:tcBorders>
               <w:top w:val="none" w:sz="6" w:space="0" w:color="auto"/>
               <w:bottom w:val="none" w:sz="6" w:space="0" w:color="auto"/>
@@ -2393,24 +1875,146 @@
             <w:pPr>
               <w:pStyle w:val="Default"/>
               <w:rPr>
-                <w:rFonts w:asciiTheme="minorHAnsi" w:hAnsiTheme="minorHAnsi" w:cstheme="minorHAnsi"/>
-              </w:rPr>
-            </w:pPr>
-            <w:proofErr w:type="spellStart"/>
-            <w:r>
-              <w:rPr>
-                <w:rFonts w:asciiTheme="minorHAnsi" w:hAnsiTheme="minorHAnsi" w:cstheme="minorHAnsi"/>
+                <w:sz w:val="23"/>
+                <w:szCs w:val="23"/>
+              </w:rPr>
+            </w:pPr>
+            <w:r>
+              <w:rPr>
                 <w:b/>
                 <w:bCs/>
-              </w:rPr>
-              <w:t>transactionType</w:t>
-            </w:r>
-            <w:proofErr w:type="spellEnd"/>
-            <w:r>
-              <w:rPr>
-                <w:rFonts w:asciiTheme="minorHAnsi" w:hAnsiTheme="minorHAnsi" w:cstheme="minorHAnsi"/>
+                <w:sz w:val="23"/>
+                <w:szCs w:val="23"/>
+              </w:rPr>
+              <w:t xml:space="preserve">amount </w:t>
+            </w:r>
+          </w:p>
+        </w:tc>
+        <w:tc>
+          <w:tcPr>
+            <w:tcW w:w="2185" w:type="dxa"/>
+            <w:tcBorders>
+              <w:top w:val="none" w:sz="6" w:space="0" w:color="auto"/>
+              <w:left w:val="none" w:sz="6" w:space="0" w:color="auto"/>
+              <w:bottom w:val="none" w:sz="6" w:space="0" w:color="auto"/>
+              <w:right w:val="none" w:sz="6" w:space="0" w:color="auto"/>
+            </w:tcBorders>
+          </w:tcPr>
+          <w:p>
+            <w:pPr>
+              <w:pStyle w:val="Default"/>
+              <w:rPr>
+                <w:sz w:val="23"/>
+                <w:szCs w:val="23"/>
+              </w:rPr>
+            </w:pPr>
+            <w:r>
+              <w:rPr>
+                <w:sz w:val="23"/>
+                <w:szCs w:val="23"/>
+              </w:rPr>
+              <w:t xml:space="preserve">body </w:t>
+            </w:r>
+          </w:p>
+        </w:tc>
+        <w:tc>
+          <w:tcPr>
+            <w:tcW w:w="2185" w:type="dxa"/>
+            <w:tcBorders>
+              <w:top w:val="none" w:sz="6" w:space="0" w:color="auto"/>
+              <w:left w:val="none" w:sz="6" w:space="0" w:color="auto"/>
+              <w:bottom w:val="none" w:sz="6" w:space="0" w:color="auto"/>
+              <w:right w:val="none" w:sz="6" w:space="0" w:color="auto"/>
+            </w:tcBorders>
+          </w:tcPr>
+          <w:p>
+            <w:pPr>
+              <w:pStyle w:val="Default"/>
+              <w:rPr>
+                <w:sz w:val="23"/>
+                <w:szCs w:val="23"/>
+              </w:rPr>
+            </w:pPr>
+            <w:r>
+              <w:rPr>
+                <w:sz w:val="23"/>
+                <w:szCs w:val="23"/>
+              </w:rPr>
+              <w:t xml:space="preserve">currency (positive value) </w:t>
+            </w:r>
+          </w:p>
+        </w:tc>
+        <w:tc>
+          <w:tcPr>
+            <w:tcW w:w="3334" w:type="dxa"/>
+            <w:tcBorders>
+              <w:top w:val="none" w:sz="6" w:space="0" w:color="auto"/>
+              <w:left w:val="none" w:sz="6" w:space="0" w:color="auto"/>
+              <w:bottom w:val="none" w:sz="6" w:space="0" w:color="auto"/>
+            </w:tcBorders>
+          </w:tcPr>
+          <w:p>
+            <w:pPr>
+              <w:pStyle w:val="Default"/>
+              <w:rPr>
+                <w:sz w:val="23"/>
+                <w:szCs w:val="23"/>
+              </w:rPr>
+            </w:pPr>
+            <w:r>
+              <w:rPr>
+                <w:sz w:val="23"/>
+                <w:szCs w:val="23"/>
+              </w:rPr>
+              <w:t xml:space="preserve">The financial value of the transaction that is taking place </w:t>
+            </w:r>
+          </w:p>
+        </w:tc>
+      </w:tr>
+      <w:tr>
+        <w:tblPrEx>
+          <w:tblCellMar>
+            <w:top w:w="0" w:type="dxa"/>
+            <w:bottom w:w="0" w:type="dxa"/>
+          </w:tblCellMar>
+        </w:tblPrEx>
+        <w:trPr>
+          <w:trHeight w:val="560"/>
+        </w:trPr>
+        <w:tc>
+          <w:tcPr>
+            <w:tcW w:w="2185" w:type="dxa"/>
+            <w:tcBorders>
+              <w:top w:val="none" w:sz="6" w:space="0" w:color="auto"/>
+              <w:bottom w:val="none" w:sz="6" w:space="0" w:color="auto"/>
+              <w:right w:val="none" w:sz="6" w:space="0" w:color="auto"/>
+            </w:tcBorders>
+          </w:tcPr>
+          <w:p>
+            <w:pPr>
+              <w:pStyle w:val="Default"/>
+              <w:rPr>
+                <w:sz w:val="23"/>
+                <w:szCs w:val="23"/>
+              </w:rPr>
+            </w:pPr>
+            <w:proofErr w:type="spellStart"/>
+            <w:r>
+              <w:rPr>
                 <w:b/>
                 <w:bCs/>
+                <w:sz w:val="23"/>
+                <w:szCs w:val="23"/>
+              </w:rPr>
+              <w:t>transactionType</w:t>
+            </w:r>
+            <w:proofErr w:type="spellEnd"/>
+            <w:r>
+              <w:rPr>
+                <w:b/>
+                <w:bCs/>
+                <w:sz w:val="23"/>
+                <w:szCs w:val="23"/>
               </w:rPr>
               <w:t xml:space="preserve"> </w:t>
             </w:r>
@@ -2418,7 +2022,7 @@
         </w:tc>
         <w:tc>
           <w:tcPr>
-            <w:tcW w:w="2459" w:type="dxa"/>
+            <w:tcW w:w="2185" w:type="dxa"/>
             <w:tcBorders>
               <w:top w:val="none" w:sz="6" w:space="0" w:color="auto"/>
               <w:left w:val="none" w:sz="6" w:space="0" w:color="auto"/>
@@ -2430,20 +2034,22 @@
             <w:pPr>
               <w:pStyle w:val="Default"/>
               <w:rPr>
-                <w:rFonts w:asciiTheme="minorHAnsi" w:hAnsiTheme="minorHAnsi" w:cstheme="minorHAnsi"/>
-              </w:rPr>
-            </w:pPr>
-            <w:r>
-              <w:rPr>
-                <w:rFonts w:asciiTheme="minorHAnsi" w:hAnsiTheme="minorHAnsi" w:cstheme="minorHAnsi"/>
-              </w:rPr>
-              <w:t xml:space="preserve">Transactions array (in transaction object) </w:t>
-            </w:r>
-          </w:p>
-        </w:tc>
-        <w:tc>
-          <w:tcPr>
-            <w:tcW w:w="2459" w:type="dxa"/>
+                <w:sz w:val="23"/>
+                <w:szCs w:val="23"/>
+              </w:rPr>
+            </w:pPr>
+            <w:r>
+              <w:rPr>
+                <w:sz w:val="23"/>
+                <w:szCs w:val="23"/>
+              </w:rPr>
+              <w:t xml:space="preserve">body </w:t>
+            </w:r>
+          </w:p>
+        </w:tc>
+        <w:tc>
+          <w:tcPr>
+            <w:tcW w:w="2185" w:type="dxa"/>
             <w:tcBorders>
               <w:top w:val="none" w:sz="6" w:space="0" w:color="auto"/>
               <w:left w:val="none" w:sz="6" w:space="0" w:color="auto"/>
@@ -2455,12 +2061,14 @@
             <w:pPr>
               <w:pStyle w:val="Default"/>
               <w:rPr>
-                <w:rFonts w:asciiTheme="minorHAnsi" w:hAnsiTheme="minorHAnsi" w:cstheme="minorHAnsi"/>
-              </w:rPr>
-            </w:pPr>
-            <w:r>
-              <w:rPr>
-                <w:rFonts w:asciiTheme="minorHAnsi" w:hAnsiTheme="minorHAnsi" w:cstheme="minorHAnsi"/>
+                <w:sz w:val="23"/>
+                <w:szCs w:val="23"/>
+              </w:rPr>
+            </w:pPr>
+            <w:r>
+              <w:rPr>
+                <w:sz w:val="23"/>
+                <w:szCs w:val="23"/>
               </w:rPr>
               <w:t xml:space="preserve">static: </w:t>
             </w:r>
@@ -2469,12 +2077,14 @@
             <w:pPr>
               <w:pStyle w:val="Default"/>
               <w:rPr>
-                <w:rFonts w:asciiTheme="minorHAnsi" w:hAnsiTheme="minorHAnsi" w:cstheme="minorHAnsi"/>
-              </w:rPr>
-            </w:pPr>
-            <w:r>
-              <w:rPr>
-                <w:rFonts w:asciiTheme="minorHAnsi" w:hAnsiTheme="minorHAnsi" w:cstheme="minorHAnsi"/>
+                <w:sz w:val="23"/>
+                <w:szCs w:val="23"/>
+              </w:rPr>
+            </w:pPr>
+            <w:r>
+              <w:rPr>
+                <w:sz w:val="23"/>
+                <w:szCs w:val="23"/>
               </w:rPr>
               <w:t xml:space="preserve">WAGER WIN </w:t>
             </w:r>
@@ -2482,7 +2092,7 @@
         </w:tc>
         <w:tc>
           <w:tcPr>
-            <w:tcW w:w="2459" w:type="dxa"/>
+            <w:tcW w:w="3334" w:type="dxa"/>
             <w:tcBorders>
               <w:top w:val="none" w:sz="6" w:space="0" w:color="auto"/>
               <w:left w:val="none" w:sz="6" w:space="0" w:color="auto"/>
@@ -2493,25 +2103,179 @@
             <w:pPr>
               <w:pStyle w:val="Default"/>
               <w:rPr>
-                <w:rFonts w:asciiTheme="minorHAnsi" w:hAnsiTheme="minorHAnsi" w:cstheme="minorHAnsi"/>
-              </w:rPr>
-            </w:pPr>
-            <w:r>
-              <w:rPr>
-                <w:rFonts w:asciiTheme="minorHAnsi" w:hAnsiTheme="minorHAnsi" w:cstheme="minorHAnsi"/>
-              </w:rPr>
-              <w:t xml:space="preserve">States whether the transaction was of type wager or win </w:t>
+                <w:sz w:val="23"/>
+                <w:szCs w:val="23"/>
+              </w:rPr>
+            </w:pPr>
+            <w:r>
+              <w:rPr>
+                <w:sz w:val="23"/>
+                <w:szCs w:val="23"/>
+              </w:rPr>
+              <w:t xml:space="preserve">States whether the update should be seen as a wager or a win </w:t>
+            </w:r>
+          </w:p>
+        </w:tc>
+      </w:tr>
+    </w:tbl>
+    <w:p>
+      <w:pPr>
+        <w:shd w:val="clear" w:color="auto" w:fill="FFFFFF"/>
+        <w:spacing w:after="0" w:line="240" w:lineRule="auto"/>
+        <w:rPr>
+          <w:rFonts w:cstheme="minorHAnsi"/>
+          <w:sz w:val="24"/>
+          <w:szCs w:val="24"/>
+          <w:u w:val="single"/>
+        </w:rPr>
+      </w:pPr>
+    </w:p>
+    <w:p>
+      <w:pPr>
+        <w:rPr>
+          <w:i/>
+          <w:iCs/>
+          <w:sz w:val="23"/>
+          <w:szCs w:val="23"/>
+        </w:rPr>
+      </w:pPr>
+      <w:r>
+        <w:rPr>
+          <w:i/>
+          <w:iCs/>
+          <w:sz w:val="23"/>
+          <w:szCs w:val="23"/>
+        </w:rPr>
+        <w:t>Response</w:t>
+      </w:r>
+    </w:p>
+    <w:tbl>
+      <w:tblPr>
+        <w:tblW w:w="9889" w:type="dxa"/>
+        <w:tblInd w:w="-168" w:type="dxa"/>
+        <w:tblBorders>
+          <w:top w:val="none" w:sz="6" w:space="0" w:color="auto"/>
+          <w:left w:val="none" w:sz="6" w:space="0" w:color="auto"/>
+          <w:bottom w:val="none" w:sz="6" w:space="0" w:color="auto"/>
+          <w:right w:val="none" w:sz="6" w:space="0" w:color="auto"/>
+        </w:tblBorders>
+        <w:tblLayout w:type="fixed"/>
+        <w:tblLook w:val="0000" w:firstRow="0" w:lastRow="0" w:firstColumn="0" w:lastColumn="0" w:noHBand="0" w:noVBand="0"/>
+      </w:tblPr>
+      <w:tblGrid>
+        <w:gridCol w:w="2153"/>
+        <w:gridCol w:w="2153"/>
+        <w:gridCol w:w="5583"/>
+      </w:tblGrid>
+      <w:tr>
+        <w:tblPrEx>
+          <w:tblCellMar>
+            <w:top w:w="0" w:type="dxa"/>
+            <w:bottom w:w="0" w:type="dxa"/>
+          </w:tblCellMar>
+        </w:tblPrEx>
+        <w:trPr>
+          <w:trHeight w:val="120"/>
+        </w:trPr>
+        <w:tc>
+          <w:tcPr>
+            <w:tcW w:w="2153" w:type="dxa"/>
+            <w:tcBorders>
+              <w:top w:val="none" w:sz="6" w:space="0" w:color="auto"/>
+              <w:bottom w:val="none" w:sz="6" w:space="0" w:color="auto"/>
+              <w:right w:val="none" w:sz="6" w:space="0" w:color="auto"/>
+            </w:tcBorders>
+          </w:tcPr>
+          <w:p>
+            <w:pPr>
+              <w:pStyle w:val="Default"/>
+              <w:rPr>
+                <w:sz w:val="23"/>
+                <w:szCs w:val="23"/>
+              </w:rPr>
+            </w:pPr>
+            <w:r>
+              <w:rPr>
+                <w:b/>
+                <w:bCs/>
+                <w:sz w:val="23"/>
+                <w:szCs w:val="23"/>
+              </w:rPr>
+              <w:t xml:space="preserve">Parameter </w:t>
+            </w:r>
+          </w:p>
+        </w:tc>
+        <w:tc>
+          <w:tcPr>
+            <w:tcW w:w="2153" w:type="dxa"/>
+            <w:tcBorders>
+              <w:top w:val="none" w:sz="6" w:space="0" w:color="auto"/>
+              <w:left w:val="none" w:sz="6" w:space="0" w:color="auto"/>
+              <w:bottom w:val="none" w:sz="6" w:space="0" w:color="auto"/>
+              <w:right w:val="none" w:sz="6" w:space="0" w:color="auto"/>
+            </w:tcBorders>
+          </w:tcPr>
+          <w:p>
+            <w:pPr>
+              <w:pStyle w:val="Default"/>
+              <w:rPr>
+                <w:sz w:val="23"/>
+                <w:szCs w:val="23"/>
+              </w:rPr>
+            </w:pPr>
+            <w:r>
+              <w:rPr>
+                <w:b/>
+                <w:bCs/>
+                <w:sz w:val="23"/>
+                <w:szCs w:val="23"/>
+              </w:rPr>
+              <w:t xml:space="preserve">Value </w:t>
+            </w:r>
+          </w:p>
+        </w:tc>
+        <w:tc>
+          <w:tcPr>
+            <w:tcW w:w="5583" w:type="dxa"/>
+            <w:tcBorders>
+              <w:top w:val="none" w:sz="6" w:space="0" w:color="auto"/>
+              <w:left w:val="none" w:sz="6" w:space="0" w:color="auto"/>
+              <w:bottom w:val="none" w:sz="6" w:space="0" w:color="auto"/>
+            </w:tcBorders>
+          </w:tcPr>
+          <w:p>
+            <w:pPr>
+              <w:pStyle w:val="Default"/>
+              <w:rPr>
+                <w:sz w:val="23"/>
+                <w:szCs w:val="23"/>
+              </w:rPr>
+            </w:pPr>
+            <w:r>
+              <w:rPr>
+                <w:b/>
+                <w:bCs/>
+                <w:sz w:val="23"/>
+                <w:szCs w:val="23"/>
+              </w:rPr>
+              <w:t xml:space="preserve">Description </w:t>
             </w:r>
           </w:p>
         </w:tc>
       </w:tr>
       <w:tr>
+        <w:tblPrEx>
+          <w:tblCellMar>
+            <w:top w:w="0" w:type="dxa"/>
+            <w:bottom w:w="0" w:type="dxa"/>
+          </w:tblCellMar>
+        </w:tblPrEx>
         <w:trPr>
-          <w:trHeight w:val="408"/>
+          <w:trHeight w:val="412"/>
         </w:trPr>
         <w:tc>
           <w:tcPr>
-            <w:tcW w:w="2459" w:type="dxa"/>
+            <w:tcW w:w="2153" w:type="dxa"/>
             <w:tcBorders>
               <w:top w:val="none" w:sz="6" w:space="0" w:color="auto"/>
               <w:bottom w:val="none" w:sz="6" w:space="0" w:color="auto"/>
@@ -2522,24 +2286,27 @@
             <w:pPr>
               <w:pStyle w:val="Default"/>
               <w:rPr>
-                <w:rFonts w:asciiTheme="minorHAnsi" w:hAnsiTheme="minorHAnsi" w:cstheme="minorHAnsi"/>
+                <w:sz w:val="23"/>
+                <w:szCs w:val="23"/>
               </w:rPr>
             </w:pPr>
             <w:proofErr w:type="spellStart"/>
             <w:r>
               <w:rPr>
-                <w:rFonts w:asciiTheme="minorHAnsi" w:hAnsiTheme="minorHAnsi" w:cstheme="minorHAnsi"/>
                 <w:b/>
                 <w:bCs/>
+                <w:sz w:val="23"/>
+                <w:szCs w:val="23"/>
               </w:rPr>
               <w:t>transactionId</w:t>
             </w:r>
             <w:proofErr w:type="spellEnd"/>
             <w:r>
               <w:rPr>
-                <w:rFonts w:asciiTheme="minorHAnsi" w:hAnsiTheme="minorHAnsi" w:cstheme="minorHAnsi"/>
                 <w:b/>
                 <w:bCs/>
+                <w:sz w:val="23"/>
+                <w:szCs w:val="23"/>
               </w:rPr>
               <w:t xml:space="preserve"> </w:t>
             </w:r>
@@ -2547,7 +2314,7 @@
         </w:tc>
         <w:tc>
           <w:tcPr>
-            <w:tcW w:w="2459" w:type="dxa"/>
+            <w:tcW w:w="2153" w:type="dxa"/>
             <w:tcBorders>
               <w:top w:val="none" w:sz="6" w:space="0" w:color="auto"/>
               <w:left w:val="none" w:sz="6" w:space="0" w:color="auto"/>
@@ -2559,61 +2326,40 @@
             <w:pPr>
               <w:pStyle w:val="Default"/>
               <w:rPr>
-                <w:rFonts w:asciiTheme="minorHAnsi" w:hAnsiTheme="minorHAnsi" w:cstheme="minorHAnsi"/>
-              </w:rPr>
-            </w:pPr>
-            <w:r>
-              <w:rPr>
-                <w:rFonts w:asciiTheme="minorHAnsi" w:hAnsiTheme="minorHAnsi" w:cstheme="minorHAnsi"/>
-              </w:rPr>
-              <w:t xml:space="preserve">Transactions array (in transaction object) </w:t>
-            </w:r>
-          </w:p>
-        </w:tc>
-        <w:tc>
-          <w:tcPr>
-            <w:tcW w:w="2459" w:type="dxa"/>
+                <w:sz w:val="23"/>
+                <w:szCs w:val="23"/>
+              </w:rPr>
+            </w:pPr>
+            <w:r>
+              <w:rPr>
+                <w:sz w:val="23"/>
+                <w:szCs w:val="23"/>
+              </w:rPr>
+              <w:t xml:space="preserve">big integer </w:t>
+            </w:r>
+          </w:p>
+        </w:tc>
+        <w:tc>
+          <w:tcPr>
+            <w:tcW w:w="5583" w:type="dxa"/>
             <w:tcBorders>
               <w:top w:val="none" w:sz="6" w:space="0" w:color="auto"/>
               <w:left w:val="none" w:sz="6" w:space="0" w:color="auto"/>
               <w:bottom w:val="none" w:sz="6" w:space="0" w:color="auto"/>
-              <w:right w:val="none" w:sz="6" w:space="0" w:color="auto"/>
-            </w:tcBorders>
-          </w:tcPr>
-          <w:p>
-            <w:pPr>
-              <w:pStyle w:val="Default"/>
-              <w:rPr>
-                <w:rFonts w:asciiTheme="minorHAnsi" w:hAnsiTheme="minorHAnsi" w:cstheme="minorHAnsi"/>
-              </w:rPr>
-            </w:pPr>
-            <w:r>
-              <w:rPr>
-                <w:rFonts w:asciiTheme="minorHAnsi" w:hAnsiTheme="minorHAnsi" w:cstheme="minorHAnsi"/>
-              </w:rPr>
-              <w:t xml:space="preserve">big integer </w:t>
-            </w:r>
-          </w:p>
-        </w:tc>
-        <w:tc>
-          <w:tcPr>
-            <w:tcW w:w="2459" w:type="dxa"/>
-            <w:tcBorders>
-              <w:top w:val="none" w:sz="6" w:space="0" w:color="auto"/>
-              <w:left w:val="none" w:sz="6" w:space="0" w:color="auto"/>
-              <w:bottom w:val="none" w:sz="6" w:space="0" w:color="auto"/>
-            </w:tcBorders>
-          </w:tcPr>
-          <w:p>
-            <w:pPr>
-              <w:pStyle w:val="Default"/>
-              <w:rPr>
-                <w:rFonts w:asciiTheme="minorHAnsi" w:hAnsiTheme="minorHAnsi" w:cstheme="minorHAnsi"/>
-              </w:rPr>
-            </w:pPr>
-            <w:r>
-              <w:rPr>
-                <w:rFonts w:asciiTheme="minorHAnsi" w:hAnsiTheme="minorHAnsi" w:cstheme="minorHAnsi"/>
+            </w:tcBorders>
+          </w:tcPr>
+          <w:p>
+            <w:pPr>
+              <w:pStyle w:val="Default"/>
+              <w:rPr>
+                <w:sz w:val="23"/>
+                <w:szCs w:val="23"/>
+              </w:rPr>
+            </w:pPr>
+            <w:r>
+              <w:rPr>
+                <w:sz w:val="23"/>
+                <w:szCs w:val="23"/>
               </w:rPr>
               <w:t xml:space="preserve">The id of the transaction that took place </w:t>
             </w:r>
@@ -2621,12 +2367,18 @@
         </w:tc>
       </w:tr>
       <w:tr>
+        <w:tblPrEx>
+          <w:tblCellMar>
+            <w:top w:w="0" w:type="dxa"/>
+            <w:bottom w:w="0" w:type="dxa"/>
+          </w:tblCellMar>
+        </w:tblPrEx>
         <w:trPr>
-          <w:trHeight w:val="408"/>
+          <w:trHeight w:val="267"/>
         </w:trPr>
         <w:tc>
           <w:tcPr>
-            <w:tcW w:w="2459" w:type="dxa"/>
+            <w:tcW w:w="2153" w:type="dxa"/>
             <w:tcBorders>
               <w:top w:val="none" w:sz="6" w:space="0" w:color="auto"/>
               <w:bottom w:val="none" w:sz="6" w:space="0" w:color="auto"/>
@@ -2637,14 +2389,1120 @@
             <w:pPr>
               <w:pStyle w:val="Default"/>
               <w:rPr>
-                <w:rFonts w:asciiTheme="minorHAnsi" w:hAnsiTheme="minorHAnsi" w:cstheme="minorHAnsi"/>
-              </w:rPr>
-            </w:pPr>
-            <w:r>
-              <w:rPr>
-                <w:rFonts w:asciiTheme="minorHAnsi" w:hAnsiTheme="minorHAnsi" w:cstheme="minorHAnsi"/>
+                <w:sz w:val="23"/>
+                <w:szCs w:val="23"/>
+              </w:rPr>
+            </w:pPr>
+            <w:r>
+              <w:rPr>
                 <w:b/>
                 <w:bCs/>
+                <w:sz w:val="23"/>
+                <w:szCs w:val="23"/>
+              </w:rPr>
+              <w:t xml:space="preserve">balance </w:t>
+            </w:r>
+          </w:p>
+        </w:tc>
+        <w:tc>
+          <w:tcPr>
+            <w:tcW w:w="2153" w:type="dxa"/>
+            <w:tcBorders>
+              <w:top w:val="none" w:sz="6" w:space="0" w:color="auto"/>
+              <w:left w:val="none" w:sz="6" w:space="0" w:color="auto"/>
+              <w:bottom w:val="none" w:sz="6" w:space="0" w:color="auto"/>
+              <w:right w:val="none" w:sz="6" w:space="0" w:color="auto"/>
+            </w:tcBorders>
+          </w:tcPr>
+          <w:p>
+            <w:pPr>
+              <w:pStyle w:val="Default"/>
+              <w:rPr>
+                <w:sz w:val="23"/>
+                <w:szCs w:val="23"/>
+              </w:rPr>
+            </w:pPr>
+            <w:r>
+              <w:rPr>
+                <w:sz w:val="23"/>
+                <w:szCs w:val="23"/>
+              </w:rPr>
+              <w:t xml:space="preserve">currency </w:t>
+            </w:r>
+          </w:p>
+        </w:tc>
+        <w:tc>
+          <w:tcPr>
+            <w:tcW w:w="5583" w:type="dxa"/>
+            <w:tcBorders>
+              <w:top w:val="none" w:sz="6" w:space="0" w:color="auto"/>
+              <w:left w:val="none" w:sz="6" w:space="0" w:color="auto"/>
+              <w:bottom w:val="none" w:sz="6" w:space="0" w:color="auto"/>
+            </w:tcBorders>
+          </w:tcPr>
+          <w:p>
+            <w:pPr>
+              <w:pStyle w:val="Default"/>
+              <w:rPr>
+                <w:sz w:val="23"/>
+                <w:szCs w:val="23"/>
+              </w:rPr>
+            </w:pPr>
+            <w:r>
+              <w:rPr>
+                <w:sz w:val="23"/>
+                <w:szCs w:val="23"/>
+              </w:rPr>
+              <w:t xml:space="preserve">The player’s current balance </w:t>
+            </w:r>
+          </w:p>
+        </w:tc>
+      </w:tr>
+    </w:tbl>
+    <w:p>
+      <w:pPr>
+        <w:rPr>
+          <w:rFonts w:cstheme="minorHAnsi"/>
+          <w:sz w:val="24"/>
+          <w:szCs w:val="24"/>
+        </w:rPr>
+      </w:pPr>
+    </w:p>
+    <w:p>
+      <w:pPr>
+        <w:pStyle w:val="Default"/>
+        <w:rPr>
+          <w:rFonts w:asciiTheme="minorHAnsi" w:hAnsiTheme="minorHAnsi" w:cstheme="minorHAnsi"/>
+          <w:color w:val="FF0000"/>
+        </w:rPr>
+      </w:pPr>
+      <w:r>
+        <w:rPr>
+          <w:rFonts w:asciiTheme="minorHAnsi" w:hAnsiTheme="minorHAnsi" w:cstheme="minorHAnsi"/>
+          <w:color w:val="auto"/>
+        </w:rPr>
+        <w:t xml:space="preserve">Last 10 Transactions </w:t>
+      </w:r>
+    </w:p>
+    <w:p>
+      <w:pPr>
+        <w:pStyle w:val="Default"/>
+        <w:numPr>
+          <w:ilvl w:val="0"/>
+          <w:numId w:val="8"/>
+        </w:numPr>
+        <w:rPr>
+          <w:rFonts w:asciiTheme="minorHAnsi" w:hAnsiTheme="minorHAnsi" w:cstheme="minorHAnsi"/>
+          <w:color w:val="00B050"/>
+        </w:rPr>
+      </w:pPr>
+      <w:r>
+        <w:rPr>
+          <w:rFonts w:asciiTheme="minorHAnsi" w:hAnsiTheme="minorHAnsi" w:cstheme="minorHAnsi"/>
+          <w:color w:val="00B050"/>
+        </w:rPr>
+        <w:t>POST /admin/</w:t>
+      </w:r>
+      <w:r>
+        <w:rPr>
+          <w:rFonts w:asciiTheme="minorHAnsi" w:hAnsiTheme="minorHAnsi" w:cstheme="minorHAnsi"/>
+          <w:color w:val="00B050"/>
+        </w:rPr>
+        <w:t>{</w:t>
+      </w:r>
+      <w:proofErr w:type="spellStart"/>
+      <w:r>
+        <w:rPr>
+          <w:rFonts w:asciiTheme="minorHAnsi" w:hAnsiTheme="minorHAnsi" w:cstheme="minorHAnsi"/>
+          <w:color w:val="00B050"/>
+        </w:rPr>
+        <w:t>player</w:t>
+      </w:r>
+      <w:r>
+        <w:rPr>
+          <w:rFonts w:asciiTheme="minorHAnsi" w:hAnsiTheme="minorHAnsi" w:cstheme="minorHAnsi"/>
+          <w:color w:val="00B050"/>
+        </w:rPr>
+        <w:t>Username</w:t>
+      </w:r>
+      <w:proofErr w:type="spellEnd"/>
+      <w:r>
+        <w:rPr>
+          <w:rFonts w:asciiTheme="minorHAnsi" w:hAnsiTheme="minorHAnsi" w:cstheme="minorHAnsi"/>
+          <w:color w:val="00B050"/>
+        </w:rPr>
+        <w:t>}</w:t>
+      </w:r>
+      <w:r>
+        <w:rPr>
+          <w:rFonts w:asciiTheme="minorHAnsi" w:hAnsiTheme="minorHAnsi" w:cstheme="minorHAnsi"/>
+          <w:color w:val="00B050"/>
+        </w:rPr>
+        <w:t xml:space="preserve">/transactions </w:t>
+      </w:r>
+    </w:p>
+    <w:p>
+      <w:pPr>
+        <w:pStyle w:val="Default"/>
+        <w:numPr>
+          <w:ilvl w:val="0"/>
+          <w:numId w:val="7"/>
+        </w:numPr>
+        <w:rPr>
+          <w:rFonts w:asciiTheme="minorHAnsi" w:hAnsiTheme="minorHAnsi" w:cstheme="minorHAnsi"/>
+          <w:color w:val="FF0000"/>
+        </w:rPr>
+      </w:pPr>
+      <w:r>
+        <w:rPr>
+          <w:rFonts w:asciiTheme="minorHAnsi" w:hAnsiTheme="minorHAnsi" w:cstheme="minorHAnsi"/>
+          <w:color w:val="FF0000"/>
+        </w:rPr>
+        <w:t xml:space="preserve">Invalid username should be seen as a bad request (HTTP 400) </w:t>
+      </w:r>
+    </w:p>
+    <w:p>
+      <w:pPr>
+        <w:pStyle w:val="Default"/>
+        <w:rPr>
+          <w:rFonts w:asciiTheme="minorHAnsi" w:hAnsiTheme="minorHAnsi" w:cstheme="minorHAnsi"/>
+        </w:rPr>
+      </w:pPr>
+    </w:p>
+    <w:p>
+      <w:pPr>
+        <w:pStyle w:val="Default"/>
+        <w:rPr>
+          <w:rFonts w:asciiTheme="minorHAnsi" w:hAnsiTheme="minorHAnsi" w:cstheme="minorHAnsi"/>
+        </w:rPr>
+      </w:pPr>
+      <w:r>
+        <w:rPr>
+          <w:i/>
+          <w:iCs/>
+          <w:sz w:val="23"/>
+          <w:szCs w:val="23"/>
+        </w:rPr>
+        <w:t>Request</w:t>
+      </w:r>
+    </w:p>
+    <w:tbl>
+      <w:tblPr>
+        <w:tblW w:w="9889" w:type="dxa"/>
+        <w:tblInd w:w="-168" w:type="dxa"/>
+        <w:tblBorders>
+          <w:top w:val="none" w:sz="6" w:space="0" w:color="auto"/>
+          <w:left w:val="none" w:sz="6" w:space="0" w:color="auto"/>
+          <w:bottom w:val="none" w:sz="6" w:space="0" w:color="auto"/>
+          <w:right w:val="none" w:sz="6" w:space="0" w:color="auto"/>
+        </w:tblBorders>
+        <w:tblLayout w:type="fixed"/>
+        <w:tblLook w:val="0000" w:firstRow="0" w:lastRow="0" w:firstColumn="0" w:lastColumn="0" w:noHBand="0" w:noVBand="0"/>
+      </w:tblPr>
+      <w:tblGrid>
+        <w:gridCol w:w="2137"/>
+        <w:gridCol w:w="2137"/>
+        <w:gridCol w:w="2137"/>
+        <w:gridCol w:w="3478"/>
+      </w:tblGrid>
+      <w:tr>
+        <w:tblPrEx>
+          <w:tblCellMar>
+            <w:top w:w="0" w:type="dxa"/>
+            <w:bottom w:w="0" w:type="dxa"/>
+          </w:tblCellMar>
+        </w:tblPrEx>
+        <w:trPr>
+          <w:trHeight w:val="120"/>
+        </w:trPr>
+        <w:tc>
+          <w:tcPr>
+            <w:tcW w:w="2137" w:type="dxa"/>
+            <w:tcBorders>
+              <w:top w:val="none" w:sz="6" w:space="0" w:color="auto"/>
+              <w:bottom w:val="none" w:sz="6" w:space="0" w:color="auto"/>
+              <w:right w:val="none" w:sz="6" w:space="0" w:color="auto"/>
+            </w:tcBorders>
+          </w:tcPr>
+          <w:p>
+            <w:pPr>
+              <w:pStyle w:val="Default"/>
+              <w:rPr>
+                <w:sz w:val="23"/>
+                <w:szCs w:val="23"/>
+              </w:rPr>
+            </w:pPr>
+            <w:r>
+              <w:rPr>
+                <w:b/>
+                <w:bCs/>
+                <w:sz w:val="23"/>
+                <w:szCs w:val="23"/>
+              </w:rPr>
+              <w:t xml:space="preserve">Parameter </w:t>
+            </w:r>
+          </w:p>
+        </w:tc>
+        <w:tc>
+          <w:tcPr>
+            <w:tcW w:w="2137" w:type="dxa"/>
+            <w:tcBorders>
+              <w:top w:val="none" w:sz="6" w:space="0" w:color="auto"/>
+              <w:left w:val="none" w:sz="6" w:space="0" w:color="auto"/>
+              <w:bottom w:val="none" w:sz="6" w:space="0" w:color="auto"/>
+              <w:right w:val="none" w:sz="6" w:space="0" w:color="auto"/>
+            </w:tcBorders>
+          </w:tcPr>
+          <w:p>
+            <w:pPr>
+              <w:pStyle w:val="Default"/>
+              <w:rPr>
+                <w:sz w:val="23"/>
+                <w:szCs w:val="23"/>
+              </w:rPr>
+            </w:pPr>
+            <w:r>
+              <w:rPr>
+                <w:b/>
+                <w:bCs/>
+                <w:sz w:val="23"/>
+                <w:szCs w:val="23"/>
+              </w:rPr>
+              <w:t xml:space="preserve">Location </w:t>
+            </w:r>
+          </w:p>
+        </w:tc>
+        <w:tc>
+          <w:tcPr>
+            <w:tcW w:w="2137" w:type="dxa"/>
+            <w:tcBorders>
+              <w:top w:val="none" w:sz="6" w:space="0" w:color="auto"/>
+              <w:left w:val="none" w:sz="6" w:space="0" w:color="auto"/>
+              <w:bottom w:val="none" w:sz="6" w:space="0" w:color="auto"/>
+              <w:right w:val="none" w:sz="6" w:space="0" w:color="auto"/>
+            </w:tcBorders>
+          </w:tcPr>
+          <w:p>
+            <w:pPr>
+              <w:pStyle w:val="Default"/>
+              <w:rPr>
+                <w:sz w:val="23"/>
+                <w:szCs w:val="23"/>
+              </w:rPr>
+            </w:pPr>
+            <w:r>
+              <w:rPr>
+                <w:b/>
+                <w:bCs/>
+                <w:sz w:val="23"/>
+                <w:szCs w:val="23"/>
+              </w:rPr>
+              <w:t xml:space="preserve">Value </w:t>
+            </w:r>
+          </w:p>
+        </w:tc>
+        <w:tc>
+          <w:tcPr>
+            <w:tcW w:w="3478" w:type="dxa"/>
+            <w:tcBorders>
+              <w:top w:val="none" w:sz="6" w:space="0" w:color="auto"/>
+              <w:left w:val="none" w:sz="6" w:space="0" w:color="auto"/>
+              <w:bottom w:val="none" w:sz="6" w:space="0" w:color="auto"/>
+            </w:tcBorders>
+          </w:tcPr>
+          <w:p>
+            <w:pPr>
+              <w:pStyle w:val="Default"/>
+              <w:rPr>
+                <w:sz w:val="23"/>
+                <w:szCs w:val="23"/>
+              </w:rPr>
+            </w:pPr>
+            <w:r>
+              <w:rPr>
+                <w:b/>
+                <w:bCs/>
+                <w:sz w:val="23"/>
+                <w:szCs w:val="23"/>
+              </w:rPr>
+              <w:t xml:space="preserve">Description </w:t>
+            </w:r>
+          </w:p>
+        </w:tc>
+      </w:tr>
+      <w:tr>
+        <w:tblPrEx>
+          <w:tblCellMar>
+            <w:top w:w="0" w:type="dxa"/>
+            <w:bottom w:w="0" w:type="dxa"/>
+          </w:tblCellMar>
+        </w:tblPrEx>
+        <w:trPr>
+          <w:trHeight w:val="707"/>
+        </w:trPr>
+        <w:tc>
+          <w:tcPr>
+            <w:tcW w:w="2137" w:type="dxa"/>
+            <w:tcBorders>
+              <w:top w:val="none" w:sz="6" w:space="0" w:color="auto"/>
+              <w:bottom w:val="none" w:sz="6" w:space="0" w:color="auto"/>
+              <w:right w:val="none" w:sz="6" w:space="0" w:color="auto"/>
+            </w:tcBorders>
+          </w:tcPr>
+          <w:p>
+            <w:pPr>
+              <w:pStyle w:val="Default"/>
+              <w:rPr>
+                <w:sz w:val="23"/>
+                <w:szCs w:val="23"/>
+              </w:rPr>
+            </w:pPr>
+            <w:r>
+              <w:rPr>
+                <w:b/>
+                <w:bCs/>
+                <w:sz w:val="23"/>
+                <w:szCs w:val="23"/>
+              </w:rPr>
+              <w:t xml:space="preserve">username </w:t>
+            </w:r>
+          </w:p>
+        </w:tc>
+        <w:tc>
+          <w:tcPr>
+            <w:tcW w:w="2137" w:type="dxa"/>
+            <w:tcBorders>
+              <w:top w:val="none" w:sz="6" w:space="0" w:color="auto"/>
+              <w:left w:val="none" w:sz="6" w:space="0" w:color="auto"/>
+              <w:bottom w:val="none" w:sz="6" w:space="0" w:color="auto"/>
+              <w:right w:val="none" w:sz="6" w:space="0" w:color="auto"/>
+            </w:tcBorders>
+          </w:tcPr>
+          <w:p>
+            <w:pPr>
+              <w:pStyle w:val="Default"/>
+              <w:rPr>
+                <w:sz w:val="23"/>
+                <w:szCs w:val="23"/>
+              </w:rPr>
+            </w:pPr>
+            <w:r>
+              <w:rPr>
+                <w:sz w:val="23"/>
+                <w:szCs w:val="23"/>
+              </w:rPr>
+              <w:t xml:space="preserve">body </w:t>
+            </w:r>
+          </w:p>
+        </w:tc>
+        <w:tc>
+          <w:tcPr>
+            <w:tcW w:w="2137" w:type="dxa"/>
+            <w:tcBorders>
+              <w:top w:val="none" w:sz="6" w:space="0" w:color="auto"/>
+              <w:left w:val="none" w:sz="6" w:space="0" w:color="auto"/>
+              <w:bottom w:val="none" w:sz="6" w:space="0" w:color="auto"/>
+              <w:right w:val="none" w:sz="6" w:space="0" w:color="auto"/>
+            </w:tcBorders>
+          </w:tcPr>
+          <w:p>
+            <w:pPr>
+              <w:pStyle w:val="Default"/>
+              <w:rPr>
+                <w:sz w:val="23"/>
+                <w:szCs w:val="23"/>
+              </w:rPr>
+            </w:pPr>
+            <w:r>
+              <w:rPr>
+                <w:sz w:val="23"/>
+                <w:szCs w:val="23"/>
+              </w:rPr>
+              <w:t xml:space="preserve">varchar, 50 </w:t>
+            </w:r>
+            <w:proofErr w:type="gramStart"/>
+            <w:r>
+              <w:rPr>
+                <w:sz w:val="23"/>
+                <w:szCs w:val="23"/>
+              </w:rPr>
+              <w:t>length</w:t>
+            </w:r>
+            <w:proofErr w:type="gramEnd"/>
+            <w:r>
+              <w:rPr>
+                <w:sz w:val="23"/>
+                <w:szCs w:val="23"/>
+              </w:rPr>
+              <w:t xml:space="preserve"> </w:t>
+            </w:r>
+          </w:p>
+        </w:tc>
+        <w:tc>
+          <w:tcPr>
+            <w:tcW w:w="3478" w:type="dxa"/>
+            <w:tcBorders>
+              <w:top w:val="none" w:sz="6" w:space="0" w:color="auto"/>
+              <w:left w:val="none" w:sz="6" w:space="0" w:color="auto"/>
+              <w:bottom w:val="none" w:sz="6" w:space="0" w:color="auto"/>
+            </w:tcBorders>
+          </w:tcPr>
+          <w:p>
+            <w:pPr>
+              <w:pStyle w:val="Default"/>
+              <w:rPr>
+                <w:sz w:val="23"/>
+                <w:szCs w:val="23"/>
+              </w:rPr>
+            </w:pPr>
+            <w:r>
+              <w:rPr>
+                <w:sz w:val="23"/>
+                <w:szCs w:val="23"/>
+              </w:rPr>
+              <w:t xml:space="preserve">The player’s username for who the last ten transactions must be retrieved </w:t>
+            </w:r>
+          </w:p>
+        </w:tc>
+      </w:tr>
+    </w:tbl>
+    <w:p>
+      <w:pPr>
+        <w:pStyle w:val="Default"/>
+        <w:rPr>
+          <w:rFonts w:asciiTheme="minorHAnsi" w:hAnsiTheme="minorHAnsi" w:cstheme="minorHAnsi"/>
+          <w:color w:val="auto"/>
+          <w:u w:val="single"/>
+        </w:rPr>
+      </w:pPr>
+    </w:p>
+    <w:p>
+      <w:pPr>
+        <w:pStyle w:val="Default"/>
+        <w:rPr>
+          <w:rFonts w:asciiTheme="minorHAnsi" w:hAnsiTheme="minorHAnsi" w:cstheme="minorHAnsi"/>
+          <w:color w:val="auto"/>
+          <w:u w:val="single"/>
+        </w:rPr>
+      </w:pPr>
+    </w:p>
+    <w:p>
+      <w:pPr>
+        <w:pStyle w:val="Default"/>
+        <w:rPr>
+          <w:i/>
+          <w:iCs/>
+          <w:color w:val="auto"/>
+          <w:sz w:val="23"/>
+          <w:szCs w:val="23"/>
+        </w:rPr>
+      </w:pPr>
+    </w:p>
+    <w:p>
+      <w:pPr>
+        <w:pStyle w:val="Default"/>
+        <w:rPr>
+          <w:i/>
+          <w:iCs/>
+          <w:color w:val="auto"/>
+          <w:sz w:val="23"/>
+          <w:szCs w:val="23"/>
+        </w:rPr>
+      </w:pPr>
+    </w:p>
+    <w:p>
+      <w:pPr>
+        <w:pStyle w:val="Default"/>
+        <w:rPr>
+          <w:rFonts w:asciiTheme="minorHAnsi" w:hAnsiTheme="minorHAnsi" w:cstheme="minorHAnsi"/>
+          <w:color w:val="auto"/>
+          <w:u w:val="single"/>
+        </w:rPr>
+      </w:pPr>
+      <w:r>
+        <w:rPr>
+          <w:i/>
+          <w:iCs/>
+          <w:color w:val="auto"/>
+          <w:sz w:val="23"/>
+          <w:szCs w:val="23"/>
+        </w:rPr>
+        <w:lastRenderedPageBreak/>
+        <w:t>Response</w:t>
+      </w:r>
+    </w:p>
+    <w:tbl>
+      <w:tblPr>
+        <w:tblW w:w="9606" w:type="dxa"/>
+        <w:tblInd w:w="-168" w:type="dxa"/>
+        <w:tblBorders>
+          <w:top w:val="none" w:sz="6" w:space="0" w:color="auto"/>
+          <w:left w:val="none" w:sz="6" w:space="0" w:color="auto"/>
+          <w:bottom w:val="none" w:sz="6" w:space="0" w:color="auto"/>
+          <w:right w:val="none" w:sz="6" w:space="0" w:color="auto"/>
+        </w:tblBorders>
+        <w:tblLayout w:type="fixed"/>
+        <w:tblLook w:val="0000" w:firstRow="0" w:lastRow="0" w:firstColumn="0" w:lastColumn="0" w:noHBand="0" w:noVBand="0"/>
+      </w:tblPr>
+      <w:tblGrid>
+        <w:gridCol w:w="2154"/>
+        <w:gridCol w:w="2154"/>
+        <w:gridCol w:w="2154"/>
+        <w:gridCol w:w="3144"/>
+      </w:tblGrid>
+      <w:tr>
+        <w:tblPrEx>
+          <w:tblCellMar>
+            <w:top w:w="0" w:type="dxa"/>
+            <w:bottom w:w="0" w:type="dxa"/>
+          </w:tblCellMar>
+        </w:tblPrEx>
+        <w:trPr>
+          <w:trHeight w:val="120"/>
+        </w:trPr>
+        <w:tc>
+          <w:tcPr>
+            <w:tcW w:w="2154" w:type="dxa"/>
+            <w:tcBorders>
+              <w:top w:val="none" w:sz="6" w:space="0" w:color="auto"/>
+              <w:bottom w:val="none" w:sz="6" w:space="0" w:color="auto"/>
+              <w:right w:val="none" w:sz="6" w:space="0" w:color="auto"/>
+            </w:tcBorders>
+          </w:tcPr>
+          <w:p>
+            <w:pPr>
+              <w:pStyle w:val="Default"/>
+              <w:rPr>
+                <w:sz w:val="23"/>
+                <w:szCs w:val="23"/>
+              </w:rPr>
+            </w:pPr>
+            <w:r>
+              <w:rPr>
+                <w:b/>
+                <w:bCs/>
+                <w:sz w:val="23"/>
+                <w:szCs w:val="23"/>
+              </w:rPr>
+              <w:t xml:space="preserve">Parameter </w:t>
+            </w:r>
+          </w:p>
+        </w:tc>
+        <w:tc>
+          <w:tcPr>
+            <w:tcW w:w="2154" w:type="dxa"/>
+            <w:tcBorders>
+              <w:top w:val="none" w:sz="6" w:space="0" w:color="auto"/>
+              <w:left w:val="none" w:sz="6" w:space="0" w:color="auto"/>
+              <w:bottom w:val="none" w:sz="6" w:space="0" w:color="auto"/>
+              <w:right w:val="none" w:sz="6" w:space="0" w:color="auto"/>
+            </w:tcBorders>
+          </w:tcPr>
+          <w:p>
+            <w:pPr>
+              <w:pStyle w:val="Default"/>
+              <w:rPr>
+                <w:sz w:val="23"/>
+                <w:szCs w:val="23"/>
+              </w:rPr>
+            </w:pPr>
+            <w:r>
+              <w:rPr>
+                <w:b/>
+                <w:bCs/>
+                <w:sz w:val="23"/>
+                <w:szCs w:val="23"/>
+              </w:rPr>
+              <w:t xml:space="preserve">Location </w:t>
+            </w:r>
+          </w:p>
+        </w:tc>
+        <w:tc>
+          <w:tcPr>
+            <w:tcW w:w="2154" w:type="dxa"/>
+            <w:tcBorders>
+              <w:top w:val="none" w:sz="6" w:space="0" w:color="auto"/>
+              <w:left w:val="none" w:sz="6" w:space="0" w:color="auto"/>
+              <w:bottom w:val="none" w:sz="6" w:space="0" w:color="auto"/>
+              <w:right w:val="none" w:sz="6" w:space="0" w:color="auto"/>
+            </w:tcBorders>
+          </w:tcPr>
+          <w:p>
+            <w:pPr>
+              <w:pStyle w:val="Default"/>
+              <w:rPr>
+                <w:sz w:val="23"/>
+                <w:szCs w:val="23"/>
+              </w:rPr>
+            </w:pPr>
+            <w:r>
+              <w:rPr>
+                <w:b/>
+                <w:bCs/>
+                <w:sz w:val="23"/>
+                <w:szCs w:val="23"/>
+              </w:rPr>
+              <w:t xml:space="preserve">Value </w:t>
+            </w:r>
+          </w:p>
+        </w:tc>
+        <w:tc>
+          <w:tcPr>
+            <w:tcW w:w="3144" w:type="dxa"/>
+            <w:tcBorders>
+              <w:top w:val="none" w:sz="6" w:space="0" w:color="auto"/>
+              <w:left w:val="none" w:sz="6" w:space="0" w:color="auto"/>
+              <w:bottom w:val="none" w:sz="6" w:space="0" w:color="auto"/>
+            </w:tcBorders>
+          </w:tcPr>
+          <w:p>
+            <w:pPr>
+              <w:pStyle w:val="Default"/>
+              <w:rPr>
+                <w:sz w:val="23"/>
+                <w:szCs w:val="23"/>
+              </w:rPr>
+            </w:pPr>
+            <w:r>
+              <w:rPr>
+                <w:b/>
+                <w:bCs/>
+                <w:sz w:val="23"/>
+                <w:szCs w:val="23"/>
+              </w:rPr>
+              <w:t xml:space="preserve">Description </w:t>
+            </w:r>
+          </w:p>
+        </w:tc>
+      </w:tr>
+      <w:tr>
+        <w:tblPrEx>
+          <w:tblCellMar>
+            <w:top w:w="0" w:type="dxa"/>
+            <w:bottom w:w="0" w:type="dxa"/>
+          </w:tblCellMar>
+        </w:tblPrEx>
+        <w:trPr>
+          <w:trHeight w:val="412"/>
+        </w:trPr>
+        <w:tc>
+          <w:tcPr>
+            <w:tcW w:w="2154" w:type="dxa"/>
+            <w:tcBorders>
+              <w:top w:val="none" w:sz="6" w:space="0" w:color="auto"/>
+              <w:bottom w:val="none" w:sz="6" w:space="0" w:color="auto"/>
+              <w:right w:val="none" w:sz="6" w:space="0" w:color="auto"/>
+            </w:tcBorders>
+          </w:tcPr>
+          <w:p>
+            <w:pPr>
+              <w:pStyle w:val="Default"/>
+              <w:rPr>
+                <w:sz w:val="23"/>
+                <w:szCs w:val="23"/>
+              </w:rPr>
+            </w:pPr>
+            <w:r>
+              <w:rPr>
+                <w:b/>
+                <w:bCs/>
+                <w:sz w:val="23"/>
+                <w:szCs w:val="23"/>
+              </w:rPr>
+              <w:t xml:space="preserve">&lt;Transactions array&gt; </w:t>
+            </w:r>
+          </w:p>
+        </w:tc>
+        <w:tc>
+          <w:tcPr>
+            <w:tcW w:w="2154" w:type="dxa"/>
+            <w:tcBorders>
+              <w:top w:val="none" w:sz="6" w:space="0" w:color="auto"/>
+              <w:left w:val="none" w:sz="6" w:space="0" w:color="auto"/>
+              <w:bottom w:val="none" w:sz="6" w:space="0" w:color="auto"/>
+              <w:right w:val="none" w:sz="6" w:space="0" w:color="auto"/>
+            </w:tcBorders>
+          </w:tcPr>
+          <w:p>
+            <w:pPr>
+              <w:pStyle w:val="Default"/>
+              <w:rPr>
+                <w:sz w:val="23"/>
+                <w:szCs w:val="23"/>
+              </w:rPr>
+            </w:pPr>
+            <w:r>
+              <w:rPr>
+                <w:sz w:val="23"/>
+                <w:szCs w:val="23"/>
+              </w:rPr>
+              <w:t xml:space="preserve">Root of body </w:t>
+            </w:r>
+          </w:p>
+        </w:tc>
+        <w:tc>
+          <w:tcPr>
+            <w:tcW w:w="2154" w:type="dxa"/>
+            <w:tcBorders>
+              <w:top w:val="none" w:sz="6" w:space="0" w:color="auto"/>
+              <w:left w:val="none" w:sz="6" w:space="0" w:color="auto"/>
+              <w:bottom w:val="none" w:sz="6" w:space="0" w:color="auto"/>
+              <w:right w:val="none" w:sz="6" w:space="0" w:color="auto"/>
+            </w:tcBorders>
+          </w:tcPr>
+          <w:p>
+            <w:pPr>
+              <w:pStyle w:val="Default"/>
+              <w:rPr>
+                <w:sz w:val="23"/>
+                <w:szCs w:val="23"/>
+              </w:rPr>
+            </w:pPr>
+            <w:r>
+              <w:rPr>
+                <w:sz w:val="23"/>
+                <w:szCs w:val="23"/>
+              </w:rPr>
+              <w:t xml:space="preserve">- </w:t>
+            </w:r>
+          </w:p>
+        </w:tc>
+        <w:tc>
+          <w:tcPr>
+            <w:tcW w:w="3144" w:type="dxa"/>
+            <w:tcBorders>
+              <w:top w:val="none" w:sz="6" w:space="0" w:color="auto"/>
+              <w:left w:val="none" w:sz="6" w:space="0" w:color="auto"/>
+              <w:bottom w:val="none" w:sz="6" w:space="0" w:color="auto"/>
+            </w:tcBorders>
+          </w:tcPr>
+          <w:p>
+            <w:pPr>
+              <w:pStyle w:val="Default"/>
+              <w:rPr>
+                <w:sz w:val="23"/>
+                <w:szCs w:val="23"/>
+              </w:rPr>
+            </w:pPr>
+            <w:r>
+              <w:rPr>
+                <w:sz w:val="23"/>
+                <w:szCs w:val="23"/>
+              </w:rPr>
+              <w:t xml:space="preserve">The array in which the transactions must reside </w:t>
+            </w:r>
+          </w:p>
+        </w:tc>
+      </w:tr>
+      <w:tr>
+        <w:tblPrEx>
+          <w:tblCellMar>
+            <w:top w:w="0" w:type="dxa"/>
+            <w:bottom w:w="0" w:type="dxa"/>
+          </w:tblCellMar>
+        </w:tblPrEx>
+        <w:trPr>
+          <w:trHeight w:val="415"/>
+        </w:trPr>
+        <w:tc>
+          <w:tcPr>
+            <w:tcW w:w="2154" w:type="dxa"/>
+            <w:tcBorders>
+              <w:top w:val="none" w:sz="6" w:space="0" w:color="auto"/>
+              <w:bottom w:val="none" w:sz="6" w:space="0" w:color="auto"/>
+              <w:right w:val="none" w:sz="6" w:space="0" w:color="auto"/>
+            </w:tcBorders>
+          </w:tcPr>
+          <w:p>
+            <w:pPr>
+              <w:pStyle w:val="Default"/>
+              <w:rPr>
+                <w:sz w:val="23"/>
+                <w:szCs w:val="23"/>
+              </w:rPr>
+            </w:pPr>
+            <w:proofErr w:type="spellStart"/>
+            <w:r>
+              <w:rPr>
+                <w:b/>
+                <w:bCs/>
+                <w:sz w:val="23"/>
+                <w:szCs w:val="23"/>
+              </w:rPr>
+              <w:t>transactionType</w:t>
+            </w:r>
+            <w:proofErr w:type="spellEnd"/>
+            <w:r>
+              <w:rPr>
+                <w:b/>
+                <w:bCs/>
+                <w:sz w:val="23"/>
+                <w:szCs w:val="23"/>
+              </w:rPr>
+              <w:t xml:space="preserve"> </w:t>
+            </w:r>
+          </w:p>
+        </w:tc>
+        <w:tc>
+          <w:tcPr>
+            <w:tcW w:w="2154" w:type="dxa"/>
+            <w:tcBorders>
+              <w:top w:val="none" w:sz="6" w:space="0" w:color="auto"/>
+              <w:left w:val="none" w:sz="6" w:space="0" w:color="auto"/>
+              <w:bottom w:val="none" w:sz="6" w:space="0" w:color="auto"/>
+              <w:right w:val="none" w:sz="6" w:space="0" w:color="auto"/>
+            </w:tcBorders>
+          </w:tcPr>
+          <w:p>
+            <w:pPr>
+              <w:pStyle w:val="Default"/>
+              <w:rPr>
+                <w:sz w:val="23"/>
+                <w:szCs w:val="23"/>
+              </w:rPr>
+            </w:pPr>
+            <w:r>
+              <w:rPr>
+                <w:sz w:val="23"/>
+                <w:szCs w:val="23"/>
+              </w:rPr>
+              <w:t xml:space="preserve">Transactions array (in transaction object) </w:t>
+            </w:r>
+          </w:p>
+        </w:tc>
+        <w:tc>
+          <w:tcPr>
+            <w:tcW w:w="2154" w:type="dxa"/>
+            <w:tcBorders>
+              <w:top w:val="none" w:sz="6" w:space="0" w:color="auto"/>
+              <w:left w:val="none" w:sz="6" w:space="0" w:color="auto"/>
+              <w:bottom w:val="none" w:sz="6" w:space="0" w:color="auto"/>
+              <w:right w:val="none" w:sz="6" w:space="0" w:color="auto"/>
+            </w:tcBorders>
+          </w:tcPr>
+          <w:p>
+            <w:pPr>
+              <w:pStyle w:val="Default"/>
+              <w:rPr>
+                <w:sz w:val="23"/>
+                <w:szCs w:val="23"/>
+              </w:rPr>
+            </w:pPr>
+            <w:r>
+              <w:rPr>
+                <w:sz w:val="23"/>
+                <w:szCs w:val="23"/>
+              </w:rPr>
+              <w:t xml:space="preserve">static: </w:t>
+            </w:r>
+          </w:p>
+          <w:p>
+            <w:pPr>
+              <w:pStyle w:val="Default"/>
+              <w:rPr>
+                <w:sz w:val="23"/>
+                <w:szCs w:val="23"/>
+              </w:rPr>
+            </w:pPr>
+            <w:r>
+              <w:rPr>
+                <w:sz w:val="23"/>
+                <w:szCs w:val="23"/>
+              </w:rPr>
+              <w:t xml:space="preserve">WAGER WIN </w:t>
+            </w:r>
+          </w:p>
+        </w:tc>
+        <w:tc>
+          <w:tcPr>
+            <w:tcW w:w="3144" w:type="dxa"/>
+            <w:tcBorders>
+              <w:top w:val="none" w:sz="6" w:space="0" w:color="auto"/>
+              <w:left w:val="none" w:sz="6" w:space="0" w:color="auto"/>
+              <w:bottom w:val="none" w:sz="6" w:space="0" w:color="auto"/>
+            </w:tcBorders>
+          </w:tcPr>
+          <w:p>
+            <w:pPr>
+              <w:pStyle w:val="Default"/>
+              <w:rPr>
+                <w:sz w:val="23"/>
+                <w:szCs w:val="23"/>
+              </w:rPr>
+            </w:pPr>
+            <w:r>
+              <w:rPr>
+                <w:sz w:val="23"/>
+                <w:szCs w:val="23"/>
+              </w:rPr>
+              <w:t xml:space="preserve">States whether the transaction was of type wager or win </w:t>
+            </w:r>
+          </w:p>
+        </w:tc>
+      </w:tr>
+      <w:tr>
+        <w:tblPrEx>
+          <w:tblCellMar>
+            <w:top w:w="0" w:type="dxa"/>
+            <w:bottom w:w="0" w:type="dxa"/>
+          </w:tblCellMar>
+        </w:tblPrEx>
+        <w:trPr>
+          <w:trHeight w:val="412"/>
+        </w:trPr>
+        <w:tc>
+          <w:tcPr>
+            <w:tcW w:w="2154" w:type="dxa"/>
+            <w:tcBorders>
+              <w:top w:val="none" w:sz="6" w:space="0" w:color="auto"/>
+              <w:bottom w:val="none" w:sz="6" w:space="0" w:color="auto"/>
+              <w:right w:val="none" w:sz="6" w:space="0" w:color="auto"/>
+            </w:tcBorders>
+          </w:tcPr>
+          <w:p>
+            <w:pPr>
+              <w:pStyle w:val="Default"/>
+              <w:rPr>
+                <w:sz w:val="23"/>
+                <w:szCs w:val="23"/>
+              </w:rPr>
+            </w:pPr>
+            <w:proofErr w:type="spellStart"/>
+            <w:r>
+              <w:rPr>
+                <w:b/>
+                <w:bCs/>
+                <w:sz w:val="23"/>
+                <w:szCs w:val="23"/>
+              </w:rPr>
+              <w:t>transactionId</w:t>
+            </w:r>
+            <w:proofErr w:type="spellEnd"/>
+            <w:r>
+              <w:rPr>
+                <w:b/>
+                <w:bCs/>
+                <w:sz w:val="23"/>
+                <w:szCs w:val="23"/>
+              </w:rPr>
+              <w:t xml:space="preserve"> </w:t>
+            </w:r>
+          </w:p>
+        </w:tc>
+        <w:tc>
+          <w:tcPr>
+            <w:tcW w:w="2154" w:type="dxa"/>
+            <w:tcBorders>
+              <w:top w:val="none" w:sz="6" w:space="0" w:color="auto"/>
+              <w:left w:val="none" w:sz="6" w:space="0" w:color="auto"/>
+              <w:bottom w:val="none" w:sz="6" w:space="0" w:color="auto"/>
+              <w:right w:val="none" w:sz="6" w:space="0" w:color="auto"/>
+            </w:tcBorders>
+          </w:tcPr>
+          <w:p>
+            <w:pPr>
+              <w:pStyle w:val="Default"/>
+              <w:rPr>
+                <w:sz w:val="23"/>
+                <w:szCs w:val="23"/>
+              </w:rPr>
+            </w:pPr>
+            <w:r>
+              <w:rPr>
+                <w:sz w:val="23"/>
+                <w:szCs w:val="23"/>
+              </w:rPr>
+              <w:t xml:space="preserve">Transactions array (in transaction object) </w:t>
+            </w:r>
+          </w:p>
+        </w:tc>
+        <w:tc>
+          <w:tcPr>
+            <w:tcW w:w="2154" w:type="dxa"/>
+            <w:tcBorders>
+              <w:top w:val="none" w:sz="6" w:space="0" w:color="auto"/>
+              <w:left w:val="none" w:sz="6" w:space="0" w:color="auto"/>
+              <w:bottom w:val="none" w:sz="6" w:space="0" w:color="auto"/>
+              <w:right w:val="none" w:sz="6" w:space="0" w:color="auto"/>
+            </w:tcBorders>
+          </w:tcPr>
+          <w:p>
+            <w:pPr>
+              <w:pStyle w:val="Default"/>
+              <w:rPr>
+                <w:sz w:val="23"/>
+                <w:szCs w:val="23"/>
+              </w:rPr>
+            </w:pPr>
+            <w:r>
+              <w:rPr>
+                <w:sz w:val="23"/>
+                <w:szCs w:val="23"/>
+              </w:rPr>
+              <w:t xml:space="preserve">big integer </w:t>
+            </w:r>
+          </w:p>
+        </w:tc>
+        <w:tc>
+          <w:tcPr>
+            <w:tcW w:w="3144" w:type="dxa"/>
+            <w:tcBorders>
+              <w:top w:val="none" w:sz="6" w:space="0" w:color="auto"/>
+              <w:left w:val="none" w:sz="6" w:space="0" w:color="auto"/>
+              <w:bottom w:val="none" w:sz="6" w:space="0" w:color="auto"/>
+            </w:tcBorders>
+          </w:tcPr>
+          <w:p>
+            <w:pPr>
+              <w:pStyle w:val="Default"/>
+              <w:rPr>
+                <w:sz w:val="23"/>
+                <w:szCs w:val="23"/>
+              </w:rPr>
+            </w:pPr>
+            <w:r>
+              <w:rPr>
+                <w:sz w:val="23"/>
+                <w:szCs w:val="23"/>
+              </w:rPr>
+              <w:t xml:space="preserve">The id of the transaction that took place </w:t>
+            </w:r>
+          </w:p>
+        </w:tc>
+      </w:tr>
+      <w:tr>
+        <w:tblPrEx>
+          <w:tblCellMar>
+            <w:top w:w="0" w:type="dxa"/>
+            <w:bottom w:w="0" w:type="dxa"/>
+          </w:tblCellMar>
+        </w:tblPrEx>
+        <w:trPr>
+          <w:trHeight w:val="412"/>
+        </w:trPr>
+        <w:tc>
+          <w:tcPr>
+            <w:tcW w:w="2154" w:type="dxa"/>
+            <w:tcBorders>
+              <w:top w:val="none" w:sz="6" w:space="0" w:color="auto"/>
+              <w:bottom w:val="none" w:sz="6" w:space="0" w:color="auto"/>
+              <w:right w:val="none" w:sz="6" w:space="0" w:color="auto"/>
+            </w:tcBorders>
+          </w:tcPr>
+          <w:p>
+            <w:pPr>
+              <w:pStyle w:val="Default"/>
+              <w:rPr>
+                <w:sz w:val="23"/>
+                <w:szCs w:val="23"/>
+              </w:rPr>
+            </w:pPr>
+            <w:r>
+              <w:rPr>
+                <w:b/>
+                <w:bCs/>
+                <w:sz w:val="23"/>
+                <w:szCs w:val="23"/>
               </w:rPr>
               <w:t xml:space="preserve">amount </w:t>
             </w:r>
@@ -2652,7 +3510,7 @@
         </w:tc>
         <w:tc>
           <w:tcPr>
-            <w:tcW w:w="2459" w:type="dxa"/>
+            <w:tcW w:w="2154" w:type="dxa"/>
             <w:tcBorders>
               <w:top w:val="none" w:sz="6" w:space="0" w:color="auto"/>
               <w:left w:val="none" w:sz="6" w:space="0" w:color="auto"/>
@@ -2664,12 +3522,14 @@
             <w:pPr>
               <w:pStyle w:val="Default"/>
               <w:rPr>
-                <w:rFonts w:asciiTheme="minorHAnsi" w:hAnsiTheme="minorHAnsi" w:cstheme="minorHAnsi"/>
-              </w:rPr>
-            </w:pPr>
-            <w:r>
-              <w:rPr>
-                <w:rFonts w:asciiTheme="minorHAnsi" w:hAnsiTheme="minorHAnsi" w:cstheme="minorHAnsi"/>
+                <w:sz w:val="23"/>
+                <w:szCs w:val="23"/>
+              </w:rPr>
+            </w:pPr>
+            <w:r>
+              <w:rPr>
+                <w:sz w:val="23"/>
+                <w:szCs w:val="23"/>
               </w:rPr>
               <w:t xml:space="preserve">Transactions array (in transaction object) </w:t>
             </w:r>
@@ -2677,7 +3537,7 @@
         </w:tc>
         <w:tc>
           <w:tcPr>
-            <w:tcW w:w="2459" w:type="dxa"/>
+            <w:tcW w:w="2154" w:type="dxa"/>
             <w:tcBorders>
               <w:top w:val="none" w:sz="6" w:space="0" w:color="auto"/>
               <w:left w:val="none" w:sz="6" w:space="0" w:color="auto"/>
@@ -2689,12 +3549,14 @@
             <w:pPr>
               <w:pStyle w:val="Default"/>
               <w:rPr>
-                <w:rFonts w:asciiTheme="minorHAnsi" w:hAnsiTheme="minorHAnsi" w:cstheme="minorHAnsi"/>
-              </w:rPr>
-            </w:pPr>
-            <w:r>
-              <w:rPr>
-                <w:rFonts w:asciiTheme="minorHAnsi" w:hAnsiTheme="minorHAnsi" w:cstheme="minorHAnsi"/>
+                <w:sz w:val="23"/>
+                <w:szCs w:val="23"/>
+              </w:rPr>
+            </w:pPr>
+            <w:r>
+              <w:rPr>
+                <w:sz w:val="23"/>
+                <w:szCs w:val="23"/>
               </w:rPr>
               <w:t xml:space="preserve">currency </w:t>
             </w:r>
@@ -2702,7 +3564,7 @@
         </w:tc>
         <w:tc>
           <w:tcPr>
-            <w:tcW w:w="2459" w:type="dxa"/>
+            <w:tcW w:w="3144" w:type="dxa"/>
             <w:tcBorders>
               <w:top w:val="none" w:sz="6" w:space="0" w:color="auto"/>
               <w:left w:val="none" w:sz="6" w:space="0" w:color="auto"/>
@@ -2713,12 +3575,14 @@
             <w:pPr>
               <w:pStyle w:val="Default"/>
               <w:rPr>
-                <w:rFonts w:asciiTheme="minorHAnsi" w:hAnsiTheme="minorHAnsi" w:cstheme="minorHAnsi"/>
-              </w:rPr>
-            </w:pPr>
-            <w:r>
-              <w:rPr>
-                <w:rFonts w:asciiTheme="minorHAnsi" w:hAnsiTheme="minorHAnsi" w:cstheme="minorHAnsi"/>
+                <w:sz w:val="23"/>
+                <w:szCs w:val="23"/>
+              </w:rPr>
+            </w:pPr>
+            <w:r>
+              <w:rPr>
+                <w:sz w:val="23"/>
+                <w:szCs w:val="23"/>
               </w:rPr>
               <w:t xml:space="preserve">The financial value of the transaction </w:t>
             </w:r>
@@ -3141,8 +4005,8 @@
   <w:abstractNum w:abstractNumId="4" w15:restartNumberingAfterBreak="0">
     <w:nsid w:val="4D8941AF"/>
     <w:multiLevelType w:val="hybridMultilevel"/>
-    <w:tmpl w:val="4BC6391E"/>
-    <w:lvl w:ilvl="0" w:tplc="1C090001">
+    <w:tmpl w:val="243A3A98"/>
+    <w:lvl w:ilvl="0" w:tplc="6A78E80A">
       <w:start w:val="1"/>
       <w:numFmt w:val="bullet"/>
       <w:lvlText w:val=""/>
@@ -3152,6 +4016,7 @@
       </w:pPr>
       <w:rPr>
         <w:rFonts w:ascii="Symbol" w:hAnsi="Symbol" w:hint="default"/>
+        <w:color w:val="auto"/>
       </w:rPr>
     </w:lvl>
     <w:lvl w:ilvl="1" w:tplc="1C090003" w:tentative="1">
@@ -3367,8 +4232,8 @@
   <w:abstractNum w:abstractNumId="6" w15:restartNumberingAfterBreak="0">
     <w:nsid w:val="65037E61"/>
     <w:multiLevelType w:val="hybridMultilevel"/>
-    <w:tmpl w:val="74FC4B62"/>
-    <w:lvl w:ilvl="0" w:tplc="1C090001">
+    <w:tmpl w:val="0A12B398"/>
+    <w:lvl w:ilvl="0" w:tplc="3E56D076">
       <w:start w:val="1"/>
       <w:numFmt w:val="bullet"/>
       <w:lvlText w:val=""/>
@@ -3378,6 +4243,7 @@
       </w:pPr>
       <w:rPr>
         <w:rFonts w:ascii="Symbol" w:hAnsi="Symbol" w:hint="default"/>
+        <w:color w:val="auto"/>
       </w:rPr>
     </w:lvl>
     <w:lvl w:ilvl="1" w:tplc="1C090003" w:tentative="1">

</xml_diff>